<commit_message>
This is Lab 2
</commit_message>
<xml_diff>
--- a/Lab 2/Sample Vision Document.docx
+++ b/Lab 2/Sample Vision Document.docx
@@ -1,6 +1,6 @@
 
 <file path=word/document.xml><?xml version="1.0" encoding="utf-8"?>
-<w:document xmlns:ve="http://schemas.openxmlformats.org/markup-compatibility/2006" xmlns:o="urn:schemas-microsoft-com:office:office" xmlns:r="http://schemas.openxmlformats.org/officeDocument/2006/relationships" xmlns:m="http://schemas.openxmlformats.org/officeDocument/2006/math" xmlns:v="urn:schemas-microsoft-com:vml" xmlns:wp="http://schemas.openxmlformats.org/drawingml/2006/wordprocessingDrawing" xmlns:w10="urn:schemas-microsoft-com:office:word" xmlns:w="http://schemas.openxmlformats.org/wordprocessingml/2006/main" xmlns:wne="http://schemas.microsoft.com/office/word/2006/wordml">
+<w:document xmlns:wpc="http://schemas.microsoft.com/office/word/2010/wordprocessingCanvas" xmlns:cx="http://schemas.microsoft.com/office/drawing/2014/chartex" xmlns:cx1="http://schemas.microsoft.com/office/drawing/2015/9/8/chartex" xmlns:cx2="http://schemas.microsoft.com/office/drawing/2015/10/21/chartex" xmlns:cx3="http://schemas.microsoft.com/office/drawing/2016/5/9/chartex" xmlns:cx4="http://schemas.microsoft.com/office/drawing/2016/5/10/chartex" xmlns:cx5="http://schemas.microsoft.com/office/drawing/2016/5/11/chartex" xmlns:cx6="http://schemas.microsoft.com/office/drawing/2016/5/12/chartex" xmlns:cx7="http://schemas.microsoft.com/office/drawing/2016/5/13/chartex" xmlns:cx8="http://schemas.microsoft.com/office/drawing/2016/5/14/chartex" xmlns:mc="http://schemas.openxmlformats.org/markup-compatibility/2006" xmlns:aink="http://schemas.microsoft.com/office/drawing/2016/ink" xmlns:am3d="http://schemas.microsoft.com/office/drawing/2017/model3d" xmlns:o="urn:schemas-microsoft-com:office:office" xmlns:r="http://schemas.openxmlformats.org/officeDocument/2006/relationships" xmlns:m="http://schemas.openxmlformats.org/officeDocument/2006/math" xmlns:v="urn:schemas-microsoft-com:vml" xmlns:wp14="http://schemas.microsoft.com/office/word/2010/wordprocessingDrawing" xmlns:wp="http://schemas.openxmlformats.org/drawingml/2006/wordprocessingDrawing" xmlns:w10="urn:schemas-microsoft-com:office:word" xmlns:w="http://schemas.openxmlformats.org/wordprocessingml/2006/main" xmlns:w14="http://schemas.microsoft.com/office/word/2010/wordml" xmlns:w15="http://schemas.microsoft.com/office/word/2012/wordml" xmlns:w16cex="http://schemas.microsoft.com/office/word/2018/wordml/cex" xmlns:w16cid="http://schemas.microsoft.com/office/word/2016/wordml/cid" xmlns:w16="http://schemas.microsoft.com/office/word/2018/wordml" xmlns:w16se="http://schemas.microsoft.com/office/word/2015/wordml/symex" xmlns:wpg="http://schemas.microsoft.com/office/word/2010/wordprocessingGroup" xmlns:wpi="http://schemas.microsoft.com/office/word/2010/wordprocessingInk" xmlns:wne="http://schemas.microsoft.com/office/word/2006/wordml" xmlns:wps="http://schemas.microsoft.com/office/word/2010/wordprocessingShape" mc:Ignorable="w14 w15 w16se w16cid w16 w16cex wp14">
   <w:body>
     <w:p>
       <w:pPr>
@@ -40,7 +40,6 @@
         </w:rPr>
         <w:t>“</w:t>
       </w:r>
-      <w:proofErr w:type="spellStart"/>
       <w:r>
         <w:rPr>
           <w:rFonts w:ascii="TimesNewRomanPS-BoldMT" w:cs="TimesNewRomanPS-BoldMT"/>
@@ -50,9 +49,8 @@
           <w:sz w:val="36"/>
           <w:szCs w:val="36"/>
         </w:rPr>
-        <w:t>MUMSched</w:t>
-      </w:r>
-      <w:proofErr w:type="spellEnd"/>
+        <w:t>Online-Shopping</w:t>
+      </w:r>
       <w:r>
         <w:rPr>
           <w:rFonts w:ascii="TimesNewRomanPS-BoldMT" w:cs="TimesNewRomanPS-BoldMT"/>
@@ -62,9 +60,15 @@
           <w:sz w:val="36"/>
           <w:szCs w:val="36"/>
         </w:rPr>
-        <w:t xml:space="preserve"> (replace this with your Project name or title</w:t>
-      </w:r>
-      <w:r>
+        <w:t>”</w:t>
+      </w:r>
+    </w:p>
+    <w:p>
+      <w:pPr>
+        <w:autoSpaceDE w:val="0"/>
+        <w:autoSpaceDN w:val="0"/>
+        <w:adjustRightInd w:val="0"/>
+        <w:spacing w:after="0" w:line="240" w:lineRule="auto"/>
         <w:rPr>
           <w:rFonts w:ascii="TimesNewRomanPS-BoldMT" w:cs="TimesNewRomanPS-BoldMT"/>
           <w:b/>
@@ -73,23 +77,6 @@
           <w:sz w:val="36"/>
           <w:szCs w:val="36"/>
         </w:rPr>
-        <w:t>”</w:t>
-      </w:r>
-    </w:p>
-    <w:p>
-      <w:pPr>
-        <w:autoSpaceDE w:val="0"/>
-        <w:autoSpaceDN w:val="0"/>
-        <w:adjustRightInd w:val="0"/>
-        <w:spacing w:after="0" w:line="240" w:lineRule="auto"/>
-        <w:rPr>
-          <w:rFonts w:ascii="TimesNewRomanPS-BoldMT" w:cs="TimesNewRomanPS-BoldMT"/>
-          <w:b/>
-          <w:bCs/>
-          <w:color w:val="000000"/>
-          <w:sz w:val="36"/>
-          <w:szCs w:val="36"/>
-        </w:rPr>
       </w:pPr>
     </w:p>
     <w:p>
@@ -159,7 +146,66 @@
           <w:sz w:val="24"/>
           <w:szCs w:val="24"/>
         </w:rPr>
-        <w:t>[List of Student Names and IDs]</w:t>
+        <w:t>[</w:t>
+      </w:r>
+      <w:proofErr w:type="spellStart"/>
+      <w:r>
+        <w:rPr>
+          <w:rFonts w:ascii="TimesNewRomanPS-BoldMT" w:cs="TimesNewRomanPS-BoldMT"/>
+          <w:bCs/>
+          <w:i/>
+          <w:color w:val="000000"/>
+          <w:sz w:val="24"/>
+          <w:szCs w:val="24"/>
+        </w:rPr>
+        <w:t>Muluken</w:t>
+      </w:r>
+      <w:proofErr w:type="spellEnd"/>
+      <w:r>
+        <w:rPr>
+          <w:rFonts w:ascii="TimesNewRomanPS-BoldMT" w:cs="TimesNewRomanPS-BoldMT"/>
+          <w:bCs/>
+          <w:i/>
+          <w:color w:val="000000"/>
+          <w:sz w:val="24"/>
+          <w:szCs w:val="24"/>
+        </w:rPr>
+        <w:t xml:space="preserve"> </w:t>
+      </w:r>
+      <w:proofErr w:type="spellStart"/>
+      <w:r>
+        <w:rPr>
+          <w:rFonts w:ascii="TimesNewRomanPS-BoldMT" w:cs="TimesNewRomanPS-BoldMT"/>
+          <w:bCs/>
+          <w:i/>
+          <w:color w:val="000000"/>
+          <w:sz w:val="24"/>
+          <w:szCs w:val="24"/>
+        </w:rPr>
+        <w:t>Deneke</w:t>
+      </w:r>
+      <w:proofErr w:type="spellEnd"/>
+      <w:r>
+        <w:rPr>
+          <w:rFonts w:ascii="TimesNewRomanPS-BoldMT" w:cs="TimesNewRomanPS-BoldMT"/>
+          <w:bCs/>
+          <w:i/>
+          <w:color w:val="000000"/>
+          <w:sz w:val="24"/>
+          <w:szCs w:val="24"/>
+        </w:rPr>
+        <w:t xml:space="preserve"> - 110198</w:t>
+      </w:r>
+      <w:r>
+        <w:rPr>
+          <w:rFonts w:ascii="TimesNewRomanPS-BoldMT" w:cs="TimesNewRomanPS-BoldMT"/>
+          <w:bCs/>
+          <w:i/>
+          <w:color w:val="000000"/>
+          <w:sz w:val="24"/>
+          <w:szCs w:val="24"/>
+        </w:rPr>
+        <w:t>]</w:t>
       </w:r>
     </w:p>
     <w:p>
@@ -225,23 +271,17 @@
           <w:sz w:val="24"/>
           <w:szCs w:val="24"/>
         </w:rPr>
-        <w:t>Several years ago in the Computer Professional MS in CS program, there were three</w:t>
-      </w:r>
-    </w:p>
-    <w:p>
-      <w:pPr>
-        <w:autoSpaceDE w:val="0"/>
-        <w:autoSpaceDN w:val="0"/>
-        <w:adjustRightInd w:val="0"/>
-        <w:spacing w:after="0" w:line="240" w:lineRule="auto"/>
+        <w:t xml:space="preserve">There are dozens of online shopping websites that sell jerseys. Customers struggle to find a single website to order different jerseys </w:t>
+      </w:r>
+      <w:r>
         <w:rPr>
           <w:rFonts w:ascii="TimesNewRomanPSMT" w:cs="TimesNewRomanPSMT"/>
           <w:color w:val="000000"/>
           <w:sz w:val="24"/>
           <w:szCs w:val="24"/>
         </w:rPr>
-      </w:pPr>
-      <w:proofErr w:type="gramStart"/>
+        <w:t>for</w:t>
+      </w:r>
       <w:r>
         <w:rPr>
           <w:rFonts w:ascii="TimesNewRomanPSMT" w:cs="TimesNewRomanPSMT"/>
@@ -249,9 +289,8 @@
           <w:sz w:val="24"/>
           <w:szCs w:val="24"/>
         </w:rPr>
-        <w:t>entries</w:t>
-      </w:r>
-      <w:proofErr w:type="gramEnd"/>
+        <w:t xml:space="preserve"> different</w:t>
+      </w:r>
       <w:r>
         <w:rPr>
           <w:rFonts w:ascii="TimesNewRomanPSMT" w:cs="TimesNewRomanPSMT"/>
@@ -259,23 +298,17 @@
           <w:sz w:val="24"/>
           <w:szCs w:val="24"/>
         </w:rPr>
-        <w:t xml:space="preserve"> per year and student entry numbers were 20-40 per entry. Often there was just one</w:t>
-      </w:r>
-    </w:p>
-    <w:p>
-      <w:pPr>
-        <w:autoSpaceDE w:val="0"/>
-        <w:autoSpaceDN w:val="0"/>
-        <w:adjustRightInd w:val="0"/>
-        <w:spacing w:after="0" w:line="240" w:lineRule="auto"/>
+        <w:t xml:space="preserve"> sports</w:t>
+      </w:r>
+      <w:r>
         <w:rPr>
           <w:rFonts w:ascii="TimesNewRomanPSMT" w:cs="TimesNewRomanPSMT"/>
           <w:color w:val="000000"/>
           <w:sz w:val="24"/>
           <w:szCs w:val="24"/>
         </w:rPr>
-      </w:pPr>
-      <w:proofErr w:type="gramStart"/>
+        <w:t xml:space="preserve"> </w:t>
+      </w:r>
       <w:r>
         <w:rPr>
           <w:rFonts w:ascii="TimesNewRomanPSMT" w:cs="TimesNewRomanPSMT"/>
@@ -283,9 +316,8 @@
           <w:sz w:val="24"/>
           <w:szCs w:val="24"/>
         </w:rPr>
-        <w:t>elective</w:t>
-      </w:r>
-      <w:proofErr w:type="gramEnd"/>
+        <w:t xml:space="preserve">and teams. Thus, they must </w:t>
+      </w:r>
       <w:r>
         <w:rPr>
           <w:rFonts w:ascii="TimesNewRomanPSMT" w:cs="TimesNewRomanPSMT"/>
@@ -293,23 +325,17 @@
           <w:sz w:val="24"/>
           <w:szCs w:val="24"/>
         </w:rPr>
-        <w:t xml:space="preserve"> class being offered per block and all students in an entry took the same classes in</w:t>
-      </w:r>
-    </w:p>
-    <w:p>
-      <w:pPr>
-        <w:autoSpaceDE w:val="0"/>
-        <w:autoSpaceDN w:val="0"/>
-        <w:adjustRightInd w:val="0"/>
-        <w:spacing w:after="0" w:line="240" w:lineRule="auto"/>
+        <w:t>search multiple</w:t>
+      </w:r>
+      <w:r>
         <w:rPr>
           <w:rFonts w:ascii="TimesNewRomanPSMT" w:cs="TimesNewRomanPSMT"/>
           <w:color w:val="000000"/>
           <w:sz w:val="24"/>
           <w:szCs w:val="24"/>
         </w:rPr>
-      </w:pPr>
-      <w:proofErr w:type="gramStart"/>
+        <w:t xml:space="preserve"> websites whenever they are looking to order multiple jerseys for groups of people like family </w:t>
+      </w:r>
       <w:r>
         <w:rPr>
           <w:rFonts w:ascii="TimesNewRomanPSMT" w:cs="TimesNewRomanPSMT"/>
@@ -317,9 +343,8 @@
           <w:sz w:val="24"/>
           <w:szCs w:val="24"/>
         </w:rPr>
-        <w:t>the</w:t>
-      </w:r>
-      <w:proofErr w:type="gramEnd"/>
+        <w:t>and/</w:t>
+      </w:r>
       <w:r>
         <w:rPr>
           <w:rFonts w:ascii="TimesNewRomanPSMT" w:cs="TimesNewRomanPSMT"/>
@@ -327,7 +352,7 @@
           <w:sz w:val="24"/>
           <w:szCs w:val="24"/>
         </w:rPr>
-        <w:t xml:space="preserve"> same sequence. Scheduling of classes and faculty was done with a relatively simple</w:t>
+        <w:t xml:space="preserve">or friend members. </w:t>
       </w:r>
     </w:p>
     <w:p>
@@ -343,29 +368,29 @@
           <w:szCs w:val="24"/>
         </w:rPr>
       </w:pPr>
-      <w:r>
+    </w:p>
+    <w:p>
+      <w:pPr>
+        <w:autoSpaceDE w:val="0"/>
+        <w:autoSpaceDN w:val="0"/>
+        <w:adjustRightInd w:val="0"/>
+        <w:spacing w:after="0" w:line="240" w:lineRule="auto"/>
         <w:rPr>
           <w:rFonts w:ascii="TimesNewRomanPSMT" w:cs="TimesNewRomanPSMT"/>
           <w:color w:val="000000"/>
           <w:sz w:val="24"/>
           <w:szCs w:val="24"/>
         </w:rPr>
-        <w:t>Excel spreadsheet, and students were assigned to classes via a manual process.</w:t>
-      </w:r>
-    </w:p>
-    <w:p>
-      <w:pPr>
-        <w:autoSpaceDE w:val="0"/>
-        <w:autoSpaceDN w:val="0"/>
-        <w:adjustRightInd w:val="0"/>
-        <w:spacing w:after="0" w:line="240" w:lineRule="auto"/>
+      </w:pPr>
+      <w:r>
         <w:rPr>
           <w:rFonts w:ascii="TimesNewRomanPSMT" w:cs="TimesNewRomanPSMT"/>
           <w:color w:val="000000"/>
           <w:sz w:val="24"/>
           <w:szCs w:val="24"/>
         </w:rPr>
-      </w:pPr>
+        <w:t>In collaborations with different leagues and jersey brands</w:t>
+      </w:r>
       <w:r>
         <w:rPr>
           <w:rFonts w:ascii="TimesNewRomanPSMT" w:cs="TimesNewRomanPSMT"/>
@@ -373,9 +398,8 @@
           <w:sz w:val="24"/>
           <w:szCs w:val="24"/>
         </w:rPr>
-        <w:t xml:space="preserve">As </w:t>
-      </w:r>
-      <w:proofErr w:type="spellStart"/>
+        <w:t xml:space="preserve">: </w:t>
+      </w:r>
       <w:r>
         <w:rPr>
           <w:rFonts w:ascii="TimesNewRomanPSMT" w:cs="TimesNewRomanPSMT"/>
@@ -383,9 +407,8 @@
           <w:sz w:val="24"/>
           <w:szCs w:val="24"/>
         </w:rPr>
-        <w:t>Compro</w:t>
-      </w:r>
-      <w:proofErr w:type="spellEnd"/>
+        <w:t xml:space="preserve">our online shopping will have four of most of the popular sports (Baseball, Basketball, Soccer, and Football) jerseys available for sell from diversified </w:t>
+      </w:r>
       <w:r>
         <w:rPr>
           <w:rFonts w:ascii="TimesNewRomanPSMT" w:cs="TimesNewRomanPSMT"/>
@@ -393,16 +416,7 @@
           <w:sz w:val="24"/>
           <w:szCs w:val="24"/>
         </w:rPr>
-        <w:t xml:space="preserve"> has grown, we now offer 4 entries per year and there are often 100 </w:t>
-      </w:r>
-      <w:r>
-        <w:rPr>
-          <w:rFonts w:ascii="TimesNewRomanPSMT" w:cs="TimesNewRomanPSMT" w:hint="cs"/>
-          <w:color w:val="000000"/>
-          <w:sz w:val="24"/>
-          <w:szCs w:val="24"/>
-        </w:rPr>
-        <w:t>–</w:t>
+        <w:t>nationalities</w:t>
       </w:r>
       <w:r>
         <w:rPr>
@@ -411,23 +425,17 @@
           <w:sz w:val="24"/>
           <w:szCs w:val="24"/>
         </w:rPr>
-        <w:t xml:space="preserve"> 130</w:t>
-      </w:r>
-    </w:p>
-    <w:p>
-      <w:pPr>
-        <w:autoSpaceDE w:val="0"/>
-        <w:autoSpaceDN w:val="0"/>
-        <w:adjustRightInd w:val="0"/>
-        <w:spacing w:after="0" w:line="240" w:lineRule="auto"/>
+        <w:t xml:space="preserve">, </w:t>
+      </w:r>
+      <w:r>
         <w:rPr>
           <w:rFonts w:ascii="TimesNewRomanPSMT" w:cs="TimesNewRomanPSMT"/>
           <w:color w:val="000000"/>
           <w:sz w:val="24"/>
           <w:szCs w:val="24"/>
         </w:rPr>
-      </w:pPr>
-      <w:proofErr w:type="gramStart"/>
+        <w:t xml:space="preserve">different </w:t>
+      </w:r>
       <w:r>
         <w:rPr>
           <w:rFonts w:ascii="TimesNewRomanPSMT" w:cs="TimesNewRomanPSMT"/>
@@ -435,9 +443,8 @@
           <w:sz w:val="24"/>
           <w:szCs w:val="24"/>
         </w:rPr>
-        <w:t>students</w:t>
-      </w:r>
-      <w:proofErr w:type="gramEnd"/>
+        <w:t>leagues</w:t>
+      </w:r>
       <w:r>
         <w:rPr>
           <w:rFonts w:ascii="TimesNewRomanPSMT" w:cs="TimesNewRomanPSMT"/>
@@ -445,23 +452,17 @@
           <w:sz w:val="24"/>
           <w:szCs w:val="24"/>
         </w:rPr>
-        <w:t xml:space="preserve"> per entry. In some blocks, we may offer 8 or 9 elective classes, plus there are</w:t>
-      </w:r>
-    </w:p>
-    <w:p>
-      <w:pPr>
-        <w:autoSpaceDE w:val="0"/>
-        <w:autoSpaceDN w:val="0"/>
-        <w:adjustRightInd w:val="0"/>
-        <w:spacing w:after="0" w:line="240" w:lineRule="auto"/>
+        <w:t>, and</w:t>
+      </w:r>
+      <w:r>
         <w:rPr>
           <w:rFonts w:ascii="TimesNewRomanPSMT" w:cs="TimesNewRomanPSMT"/>
           <w:color w:val="000000"/>
           <w:sz w:val="24"/>
           <w:szCs w:val="24"/>
         </w:rPr>
-      </w:pPr>
-      <w:proofErr w:type="gramStart"/>
+        <w:t xml:space="preserve"> teams</w:t>
+      </w:r>
       <w:r>
         <w:rPr>
           <w:rFonts w:ascii="TimesNewRomanPSMT" w:cs="TimesNewRomanPSMT"/>
@@ -469,731 +470,21 @@
           <w:sz w:val="24"/>
           <w:szCs w:val="24"/>
         </w:rPr>
-        <w:t>often</w:t>
-      </w:r>
-      <w:proofErr w:type="gramEnd"/>
-      <w:r>
+        <w:t xml:space="preserve">. Now that users can find most jerseys on a single website, they are able to cut down shipping costs, their time and energy as well as avoid scam websites. </w:t>
+      </w:r>
+    </w:p>
+    <w:p>
+      <w:pPr>
+        <w:autoSpaceDE w:val="0"/>
+        <w:autoSpaceDN w:val="0"/>
+        <w:adjustRightInd w:val="0"/>
+        <w:spacing w:after="0" w:line="240" w:lineRule="auto"/>
         <w:rPr>
           <w:rFonts w:ascii="TimesNewRomanPSMT" w:cs="TimesNewRomanPSMT"/>
           <w:color w:val="000000"/>
           <w:sz w:val="24"/>
           <w:szCs w:val="24"/>
         </w:rPr>
-        <w:t xml:space="preserve"> 3 FPP classes and 5 MPP classes offered per entry. There are several areas of</w:t>
-      </w:r>
-    </w:p>
-    <w:p>
-      <w:pPr>
-        <w:autoSpaceDE w:val="0"/>
-        <w:autoSpaceDN w:val="0"/>
-        <w:adjustRightInd w:val="0"/>
-        <w:spacing w:after="0" w:line="240" w:lineRule="auto"/>
-        <w:rPr>
-          <w:rFonts w:ascii="TimesNewRomanPSMT" w:cs="TimesNewRomanPSMT"/>
-          <w:color w:val="000000"/>
-          <w:sz w:val="24"/>
-          <w:szCs w:val="24"/>
-        </w:rPr>
-      </w:pPr>
-      <w:proofErr w:type="gramStart"/>
-      <w:r>
-        <w:rPr>
-          <w:rFonts w:ascii="TimesNewRomanPSMT" w:cs="TimesNewRomanPSMT"/>
-          <w:color w:val="000000"/>
-          <w:sz w:val="24"/>
-          <w:szCs w:val="24"/>
-        </w:rPr>
-        <w:t>specialization</w:t>
-      </w:r>
-      <w:proofErr w:type="gramEnd"/>
-      <w:r>
-        <w:rPr>
-          <w:rFonts w:ascii="TimesNewRomanPSMT" w:cs="TimesNewRomanPSMT"/>
-          <w:color w:val="000000"/>
-          <w:sz w:val="24"/>
-          <w:szCs w:val="24"/>
-        </w:rPr>
-        <w:t xml:space="preserve"> for classes such as:</w:t>
-      </w:r>
-    </w:p>
-    <w:p>
-      <w:pPr>
-        <w:autoSpaceDE w:val="0"/>
-        <w:autoSpaceDN w:val="0"/>
-        <w:adjustRightInd w:val="0"/>
-        <w:spacing w:after="0" w:line="240" w:lineRule="auto"/>
-        <w:ind w:left="720"/>
-        <w:rPr>
-          <w:rFonts w:ascii="TimesNewRomanPSMT" w:cs="TimesNewRomanPSMT"/>
-          <w:color w:val="000000"/>
-          <w:sz w:val="24"/>
-          <w:szCs w:val="24"/>
-        </w:rPr>
-      </w:pPr>
-      <w:r>
-        <w:rPr>
-          <w:rFonts w:ascii="TimesNewRomanPSMT" w:cs="TimesNewRomanPSMT"/>
-          <w:color w:val="000000"/>
-          <w:sz w:val="24"/>
-          <w:szCs w:val="24"/>
-        </w:rPr>
-        <w:t>- Web Applications</w:t>
-      </w:r>
-    </w:p>
-    <w:p>
-      <w:pPr>
-        <w:autoSpaceDE w:val="0"/>
-        <w:autoSpaceDN w:val="0"/>
-        <w:adjustRightInd w:val="0"/>
-        <w:spacing w:after="0" w:line="240" w:lineRule="auto"/>
-        <w:ind w:left="720"/>
-        <w:rPr>
-          <w:rFonts w:ascii="TimesNewRomanPSMT" w:cs="TimesNewRomanPSMT"/>
-          <w:color w:val="000000"/>
-          <w:sz w:val="24"/>
-          <w:szCs w:val="24"/>
-        </w:rPr>
-      </w:pPr>
-      <w:r>
-        <w:rPr>
-          <w:rFonts w:ascii="TimesNewRomanPSMT" w:cs="TimesNewRomanPSMT"/>
-          <w:color w:val="000000"/>
-          <w:sz w:val="24"/>
-          <w:szCs w:val="24"/>
-        </w:rPr>
-        <w:t>- Data Science</w:t>
-      </w:r>
-    </w:p>
-    <w:p>
-      <w:pPr>
-        <w:autoSpaceDE w:val="0"/>
-        <w:autoSpaceDN w:val="0"/>
-        <w:adjustRightInd w:val="0"/>
-        <w:spacing w:after="0" w:line="240" w:lineRule="auto"/>
-        <w:ind w:left="720"/>
-        <w:rPr>
-          <w:rFonts w:ascii="TimesNewRomanPSMT" w:cs="TimesNewRomanPSMT"/>
-          <w:color w:val="000000"/>
-          <w:sz w:val="24"/>
-          <w:szCs w:val="24"/>
-        </w:rPr>
-      </w:pPr>
-      <w:r>
-        <w:rPr>
-          <w:rFonts w:ascii="TimesNewRomanPSMT" w:cs="TimesNewRomanPSMT"/>
-          <w:color w:val="000000"/>
-          <w:sz w:val="24"/>
-          <w:szCs w:val="24"/>
-        </w:rPr>
-        <w:t>- SW Design</w:t>
-      </w:r>
-    </w:p>
-    <w:p>
-      <w:pPr>
-        <w:autoSpaceDE w:val="0"/>
-        <w:autoSpaceDN w:val="0"/>
-        <w:adjustRightInd w:val="0"/>
-        <w:spacing w:after="0" w:line="240" w:lineRule="auto"/>
-        <w:ind w:left="720"/>
-        <w:rPr>
-          <w:rFonts w:ascii="TimesNewRomanPSMT" w:cs="TimesNewRomanPSMT"/>
-          <w:color w:val="000000"/>
-          <w:sz w:val="24"/>
-          <w:szCs w:val="24"/>
-        </w:rPr>
-      </w:pPr>
-      <w:r>
-        <w:rPr>
-          <w:rFonts w:ascii="TimesNewRomanPSMT" w:cs="TimesNewRomanPSMT"/>
-          <w:color w:val="000000"/>
-          <w:sz w:val="24"/>
-          <w:szCs w:val="24"/>
-        </w:rPr>
-        <w:t>- Networking</w:t>
-      </w:r>
-    </w:p>
-    <w:p>
-      <w:pPr>
-        <w:autoSpaceDE w:val="0"/>
-        <w:autoSpaceDN w:val="0"/>
-        <w:adjustRightInd w:val="0"/>
-        <w:spacing w:after="0" w:line="240" w:lineRule="auto"/>
-        <w:ind w:left="720"/>
-        <w:rPr>
-          <w:rFonts w:ascii="TimesNewRomanPSMT" w:cs="TimesNewRomanPSMT"/>
-          <w:color w:val="000000"/>
-          <w:sz w:val="24"/>
-          <w:szCs w:val="24"/>
-        </w:rPr>
-      </w:pPr>
-      <w:r>
-        <w:rPr>
-          <w:rFonts w:ascii="TimesNewRomanPSMT" w:cs="TimesNewRomanPSMT"/>
-          <w:color w:val="000000"/>
-          <w:sz w:val="24"/>
-          <w:szCs w:val="24"/>
-        </w:rPr>
-        <w:t>- Operating Systems</w:t>
-      </w:r>
-    </w:p>
-    <w:p>
-      <w:pPr>
-        <w:autoSpaceDE w:val="0"/>
-        <w:autoSpaceDN w:val="0"/>
-        <w:adjustRightInd w:val="0"/>
-        <w:spacing w:after="0" w:line="240" w:lineRule="auto"/>
-        <w:ind w:left="720"/>
-        <w:rPr>
-          <w:rFonts w:ascii="TimesNewRomanPSMT" w:cs="TimesNewRomanPSMT"/>
-          <w:color w:val="000000"/>
-          <w:sz w:val="24"/>
-          <w:szCs w:val="24"/>
-        </w:rPr>
-      </w:pPr>
-      <w:r>
-        <w:rPr>
-          <w:rFonts w:ascii="TimesNewRomanPSMT" w:cs="TimesNewRomanPSMT"/>
-          <w:color w:val="000000"/>
-          <w:sz w:val="24"/>
-          <w:szCs w:val="24"/>
-        </w:rPr>
-        <w:t>- Compilers</w:t>
-      </w:r>
-    </w:p>
-    <w:p>
-      <w:pPr>
-        <w:autoSpaceDE w:val="0"/>
-        <w:autoSpaceDN w:val="0"/>
-        <w:adjustRightInd w:val="0"/>
-        <w:spacing w:after="0" w:line="240" w:lineRule="auto"/>
-        <w:ind w:left="720"/>
-        <w:rPr>
-          <w:rFonts w:ascii="TimesNewRomanPSMT" w:cs="TimesNewRomanPSMT"/>
-          <w:color w:val="000000"/>
-          <w:sz w:val="24"/>
-          <w:szCs w:val="24"/>
-        </w:rPr>
-      </w:pPr>
-      <w:r>
-        <w:rPr>
-          <w:rFonts w:ascii="TimesNewRomanPSMT" w:cs="TimesNewRomanPSMT"/>
-          <w:color w:val="000000"/>
-          <w:sz w:val="24"/>
-          <w:szCs w:val="24"/>
-        </w:rPr>
-        <w:t>- Parallel Programming, etc.</w:t>
-      </w:r>
-    </w:p>
-    <w:p>
-      <w:pPr>
-        <w:autoSpaceDE w:val="0"/>
-        <w:autoSpaceDN w:val="0"/>
-        <w:adjustRightInd w:val="0"/>
-        <w:spacing w:after="0" w:line="240" w:lineRule="auto"/>
-        <w:rPr>
-          <w:rFonts w:ascii="TimesNewRomanPSMT" w:cs="TimesNewRomanPSMT"/>
-          <w:color w:val="000000"/>
-          <w:sz w:val="24"/>
-          <w:szCs w:val="24"/>
-        </w:rPr>
-      </w:pPr>
-      <w:r>
-        <w:rPr>
-          <w:rFonts w:ascii="TimesNewRomanPSMT" w:cs="TimesNewRomanPSMT"/>
-          <w:color w:val="000000"/>
-          <w:sz w:val="24"/>
-          <w:szCs w:val="24"/>
-        </w:rPr>
-        <w:t>Most faculties have one or two areas of specialization and a set of classes that they</w:t>
-      </w:r>
-    </w:p>
-    <w:p>
-      <w:pPr>
-        <w:autoSpaceDE w:val="0"/>
-        <w:autoSpaceDN w:val="0"/>
-        <w:adjustRightInd w:val="0"/>
-        <w:spacing w:after="0" w:line="240" w:lineRule="auto"/>
-        <w:rPr>
-          <w:rFonts w:ascii="TimesNewRomanPSMT" w:cs="TimesNewRomanPSMT"/>
-          <w:color w:val="000000"/>
-          <w:sz w:val="24"/>
-          <w:szCs w:val="24"/>
-        </w:rPr>
-      </w:pPr>
-      <w:proofErr w:type="gramStart"/>
-      <w:r>
-        <w:rPr>
-          <w:rFonts w:ascii="TimesNewRomanPSMT" w:cs="TimesNewRomanPSMT"/>
-          <w:color w:val="000000"/>
-          <w:sz w:val="24"/>
-          <w:szCs w:val="24"/>
-        </w:rPr>
-        <w:t>would</w:t>
-      </w:r>
-      <w:proofErr w:type="gramEnd"/>
-      <w:r>
-        <w:rPr>
-          <w:rFonts w:ascii="TimesNewRomanPSMT" w:cs="TimesNewRomanPSMT"/>
-          <w:color w:val="000000"/>
-          <w:sz w:val="24"/>
-          <w:szCs w:val="24"/>
-        </w:rPr>
-        <w:t xml:space="preserve"> like to teach. In addition, they have preferences for what blocks they can teach.</w:t>
-      </w:r>
-    </w:p>
-    <w:p>
-      <w:pPr>
-        <w:autoSpaceDE w:val="0"/>
-        <w:autoSpaceDN w:val="0"/>
-        <w:adjustRightInd w:val="0"/>
-        <w:spacing w:after="0" w:line="240" w:lineRule="auto"/>
-        <w:rPr>
-          <w:rFonts w:ascii="TimesNewRomanPSMT" w:cs="TimesNewRomanPSMT"/>
-          <w:color w:val="000000"/>
-          <w:sz w:val="24"/>
-          <w:szCs w:val="24"/>
-        </w:rPr>
-      </w:pPr>
-      <w:r>
-        <w:rPr>
-          <w:rFonts w:ascii="TimesNewRomanPSMT" w:cs="TimesNewRomanPSMT"/>
-          <w:color w:val="000000"/>
-          <w:sz w:val="24"/>
-          <w:szCs w:val="24"/>
-        </w:rPr>
-        <w:t>Faculty needs to be able to enter their profile and be able to view their scheduled classes.</w:t>
-      </w:r>
-    </w:p>
-    <w:p>
-      <w:pPr>
-        <w:autoSpaceDE w:val="0"/>
-        <w:autoSpaceDN w:val="0"/>
-        <w:adjustRightInd w:val="0"/>
-        <w:spacing w:after="0" w:line="240" w:lineRule="auto"/>
-        <w:rPr>
-          <w:rFonts w:ascii="TimesNewRomanPSMT" w:cs="TimesNewRomanPSMT"/>
-          <w:color w:val="000000"/>
-          <w:sz w:val="24"/>
-          <w:szCs w:val="24"/>
-        </w:rPr>
-      </w:pPr>
-      <w:proofErr w:type="spellStart"/>
-      <w:r>
-        <w:rPr>
-          <w:rFonts w:ascii="TimesNewRomanPSMT" w:cs="TimesNewRomanPSMT"/>
-          <w:color w:val="000000"/>
-          <w:sz w:val="24"/>
-          <w:szCs w:val="24"/>
-        </w:rPr>
-        <w:t>Compro</w:t>
-      </w:r>
-      <w:proofErr w:type="spellEnd"/>
-      <w:r>
-        <w:rPr>
-          <w:rFonts w:ascii="TimesNewRomanPSMT" w:cs="TimesNewRomanPSMT"/>
-          <w:color w:val="000000"/>
-          <w:sz w:val="24"/>
-          <w:szCs w:val="24"/>
-        </w:rPr>
-        <w:t xml:space="preserve"> students should be able to view the schedule and register for classes.</w:t>
-      </w:r>
-    </w:p>
-    <w:p>
-      <w:pPr>
-        <w:autoSpaceDE w:val="0"/>
-        <w:autoSpaceDN w:val="0"/>
-        <w:adjustRightInd w:val="0"/>
-        <w:spacing w:after="0" w:line="240" w:lineRule="auto"/>
-        <w:rPr>
-          <w:rFonts w:ascii="TimesNewRomanPSMT" w:cs="TimesNewRomanPSMT"/>
-          <w:color w:val="000000"/>
-          <w:sz w:val="24"/>
-          <w:szCs w:val="24"/>
-        </w:rPr>
-      </w:pPr>
-      <w:r>
-        <w:rPr>
-          <w:rFonts w:ascii="TimesNewRomanPSMT" w:cs="TimesNewRomanPSMT"/>
-          <w:color w:val="000000"/>
-          <w:sz w:val="24"/>
-          <w:szCs w:val="24"/>
-        </w:rPr>
-        <w:t xml:space="preserve">A few 500 level courses have 400 level </w:t>
-      </w:r>
-      <w:r>
-        <w:rPr>
-          <w:rFonts w:ascii="TimesNewRomanPS-BoldMT" w:cs="TimesNewRomanPS-BoldMT"/>
-          <w:b/>
-          <w:bCs/>
-          <w:color w:val="000000"/>
-          <w:sz w:val="24"/>
-          <w:szCs w:val="24"/>
-        </w:rPr>
-        <w:t>course prerequisites</w:t>
-      </w:r>
-      <w:r>
-        <w:rPr>
-          <w:rFonts w:ascii="TimesNewRomanPSMT" w:cs="TimesNewRomanPSMT"/>
-          <w:color w:val="000000"/>
-          <w:sz w:val="24"/>
-          <w:szCs w:val="24"/>
-        </w:rPr>
-        <w:t>, so the 400 level courses</w:t>
-      </w:r>
-    </w:p>
-    <w:p>
-      <w:pPr>
-        <w:autoSpaceDE w:val="0"/>
-        <w:autoSpaceDN w:val="0"/>
-        <w:adjustRightInd w:val="0"/>
-        <w:spacing w:after="0" w:line="240" w:lineRule="auto"/>
-        <w:rPr>
-          <w:rFonts w:ascii="TimesNewRomanPSMT" w:cs="TimesNewRomanPSMT"/>
-          <w:color w:val="000000"/>
-          <w:sz w:val="24"/>
-          <w:szCs w:val="24"/>
-        </w:rPr>
-      </w:pPr>
-      <w:proofErr w:type="gramStart"/>
-      <w:r>
-        <w:rPr>
-          <w:rFonts w:ascii="TimesNewRomanPSMT" w:cs="TimesNewRomanPSMT"/>
-          <w:color w:val="000000"/>
-          <w:sz w:val="24"/>
-          <w:szCs w:val="24"/>
-        </w:rPr>
-        <w:t>should</w:t>
-      </w:r>
-      <w:proofErr w:type="gramEnd"/>
-      <w:r>
-        <w:rPr>
-          <w:rFonts w:ascii="TimesNewRomanPSMT" w:cs="TimesNewRomanPSMT"/>
-          <w:color w:val="000000"/>
-          <w:sz w:val="24"/>
-          <w:szCs w:val="24"/>
-        </w:rPr>
-        <w:t xml:space="preserve"> be offered for each entry in their first blocks on campus.</w:t>
-      </w:r>
-    </w:p>
-    <w:p>
-      <w:pPr>
-        <w:autoSpaceDE w:val="0"/>
-        <w:autoSpaceDN w:val="0"/>
-        <w:adjustRightInd w:val="0"/>
-        <w:spacing w:after="0" w:line="240" w:lineRule="auto"/>
-        <w:rPr>
-          <w:rFonts w:ascii="TimesNewRomanPSMT" w:cs="TimesNewRomanPSMT"/>
-          <w:color w:val="000000"/>
-          <w:sz w:val="24"/>
-          <w:szCs w:val="24"/>
-        </w:rPr>
-      </w:pPr>
-      <w:r>
-        <w:rPr>
-          <w:rFonts w:ascii="TimesNewRomanPSMT" w:cs="TimesNewRomanPSMT"/>
-          <w:color w:val="000000"/>
-          <w:sz w:val="24"/>
-          <w:szCs w:val="24"/>
-        </w:rPr>
-        <w:t>The 500 level classes should be provided for their later blocks on campus.</w:t>
-      </w:r>
-    </w:p>
-    <w:p>
-      <w:pPr>
-        <w:autoSpaceDE w:val="0"/>
-        <w:autoSpaceDN w:val="0"/>
-        <w:adjustRightInd w:val="0"/>
-        <w:spacing w:after="0" w:line="240" w:lineRule="auto"/>
-        <w:rPr>
-          <w:rFonts w:ascii="TimesNewRomanPSMT" w:cs="TimesNewRomanPSMT"/>
-          <w:color w:val="000000"/>
-          <w:sz w:val="24"/>
-          <w:szCs w:val="24"/>
-        </w:rPr>
-      </w:pPr>
-      <w:r>
-        <w:rPr>
-          <w:rFonts w:ascii="TimesNewRomanPSMT" w:cs="TimesNewRomanPSMT"/>
-          <w:color w:val="000000"/>
-          <w:sz w:val="24"/>
-          <w:szCs w:val="24"/>
-        </w:rPr>
-        <w:t>Most students take 4 elective blocks on campus.</w:t>
-      </w:r>
-    </w:p>
-    <w:p>
-      <w:pPr>
-        <w:autoSpaceDE w:val="0"/>
-        <w:autoSpaceDN w:val="0"/>
-        <w:adjustRightInd w:val="0"/>
-        <w:spacing w:after="0" w:line="240" w:lineRule="auto"/>
-        <w:rPr>
-          <w:rFonts w:ascii="TimesNewRomanPSMT" w:cs="TimesNewRomanPSMT"/>
-          <w:color w:val="000000"/>
-          <w:sz w:val="24"/>
-          <w:szCs w:val="24"/>
-        </w:rPr>
-      </w:pPr>
-      <w:r>
-        <w:rPr>
-          <w:rFonts w:ascii="TimesNewRomanPSMT" w:cs="TimesNewRomanPSMT"/>
-          <w:color w:val="000000"/>
-          <w:sz w:val="24"/>
-          <w:szCs w:val="24"/>
-        </w:rPr>
-        <w:t>Some U.S. resident students take 9 elective blocks on campus.</w:t>
-      </w:r>
-    </w:p>
-    <w:p>
-      <w:pPr>
-        <w:autoSpaceDE w:val="0"/>
-        <w:autoSpaceDN w:val="0"/>
-        <w:adjustRightInd w:val="0"/>
-        <w:spacing w:after="0" w:line="240" w:lineRule="auto"/>
-        <w:rPr>
-          <w:rFonts w:ascii="TimesNewRomanPSMT" w:cs="TimesNewRomanPSMT"/>
-          <w:color w:val="000000"/>
-          <w:sz w:val="24"/>
-          <w:szCs w:val="24"/>
-        </w:rPr>
-      </w:pPr>
-      <w:r>
-        <w:rPr>
-          <w:rFonts w:ascii="TimesNewRomanPSMT" w:cs="TimesNewRomanPSMT"/>
-          <w:color w:val="000000"/>
-          <w:sz w:val="24"/>
-          <w:szCs w:val="24"/>
-        </w:rPr>
-        <w:t>Some OPT students take 5 courses on campus.</w:t>
-      </w:r>
-    </w:p>
-    <w:p>
-      <w:pPr>
-        <w:autoSpaceDE w:val="0"/>
-        <w:autoSpaceDN w:val="0"/>
-        <w:adjustRightInd w:val="0"/>
-        <w:spacing w:after="0" w:line="240" w:lineRule="auto"/>
-        <w:rPr>
-          <w:rFonts w:ascii="TimesNewRomanPSMT" w:cs="TimesNewRomanPSMT"/>
-          <w:color w:val="000000"/>
-          <w:sz w:val="24"/>
-          <w:szCs w:val="24"/>
-        </w:rPr>
-      </w:pPr>
-      <w:proofErr w:type="spellStart"/>
-      <w:r>
-        <w:rPr>
-          <w:rFonts w:ascii="TimesNewRomanPSMT" w:cs="TimesNewRomanPSMT"/>
-          <w:color w:val="000000"/>
-          <w:sz w:val="24"/>
-          <w:szCs w:val="24"/>
-        </w:rPr>
-        <w:t>MUMSched</w:t>
-      </w:r>
-      <w:proofErr w:type="spellEnd"/>
-      <w:r>
-        <w:rPr>
-          <w:rFonts w:ascii="TimesNewRomanPSMT" w:cs="TimesNewRomanPSMT"/>
-          <w:color w:val="000000"/>
-          <w:sz w:val="24"/>
-          <w:szCs w:val="24"/>
-        </w:rPr>
-        <w:t xml:space="preserve"> is a new software tool that will build a </w:t>
-      </w:r>
-      <w:proofErr w:type="spellStart"/>
-      <w:r>
-        <w:rPr>
-          <w:rFonts w:ascii="TimesNewRomanPSMT" w:cs="TimesNewRomanPSMT"/>
-          <w:color w:val="000000"/>
-          <w:sz w:val="24"/>
-          <w:szCs w:val="24"/>
-        </w:rPr>
-        <w:t>Compro</w:t>
-      </w:r>
-      <w:proofErr w:type="spellEnd"/>
-      <w:r>
-        <w:rPr>
-          <w:rFonts w:ascii="TimesNewRomanPSMT" w:cs="TimesNewRomanPSMT"/>
-          <w:color w:val="000000"/>
-          <w:sz w:val="24"/>
-          <w:szCs w:val="24"/>
-        </w:rPr>
-        <w:t xml:space="preserve"> schedule of classes with</w:t>
-      </w:r>
-    </w:p>
-    <w:p>
-      <w:pPr>
-        <w:autoSpaceDE w:val="0"/>
-        <w:autoSpaceDN w:val="0"/>
-        <w:adjustRightInd w:val="0"/>
-        <w:spacing w:after="0" w:line="240" w:lineRule="auto"/>
-        <w:rPr>
-          <w:rFonts w:ascii="TimesNewRomanPSMT" w:cs="TimesNewRomanPSMT"/>
-          <w:color w:val="000000"/>
-          <w:sz w:val="24"/>
-          <w:szCs w:val="24"/>
-        </w:rPr>
-      </w:pPr>
-      <w:proofErr w:type="gramStart"/>
-      <w:r>
-        <w:rPr>
-          <w:rFonts w:ascii="TimesNewRomanPSMT" w:cs="TimesNewRomanPSMT"/>
-          <w:color w:val="000000"/>
-          <w:sz w:val="24"/>
-          <w:szCs w:val="24"/>
-        </w:rPr>
-        <w:t>faculty</w:t>
-      </w:r>
-      <w:proofErr w:type="gramEnd"/>
-      <w:r>
-        <w:rPr>
-          <w:rFonts w:ascii="TimesNewRomanPSMT" w:cs="TimesNewRomanPSMT"/>
-          <w:color w:val="000000"/>
-          <w:sz w:val="24"/>
-          <w:szCs w:val="24"/>
-        </w:rPr>
-        <w:t xml:space="preserve"> assigned to each class and will also offer a simple tool for students to register for</w:t>
-      </w:r>
-    </w:p>
-    <w:p>
-      <w:pPr>
-        <w:autoSpaceDE w:val="0"/>
-        <w:autoSpaceDN w:val="0"/>
-        <w:adjustRightInd w:val="0"/>
-        <w:spacing w:after="0" w:line="240" w:lineRule="auto"/>
-        <w:rPr>
-          <w:rFonts w:ascii="TimesNewRomanPSMT" w:cs="TimesNewRomanPSMT"/>
-          <w:color w:val="000000"/>
-          <w:sz w:val="24"/>
-          <w:szCs w:val="24"/>
-        </w:rPr>
-      </w:pPr>
-      <w:proofErr w:type="gramStart"/>
-      <w:r>
-        <w:rPr>
-          <w:rFonts w:ascii="TimesNewRomanPSMT" w:cs="TimesNewRomanPSMT"/>
-          <w:color w:val="000000"/>
-          <w:sz w:val="24"/>
-          <w:szCs w:val="24"/>
-        </w:rPr>
-        <w:t>those</w:t>
-      </w:r>
-      <w:proofErr w:type="gramEnd"/>
-      <w:r>
-        <w:rPr>
-          <w:rFonts w:ascii="TimesNewRomanPSMT" w:cs="TimesNewRomanPSMT"/>
-          <w:color w:val="000000"/>
-          <w:sz w:val="24"/>
-          <w:szCs w:val="24"/>
-        </w:rPr>
-        <w:t xml:space="preserve"> classes.*</w:t>
-      </w:r>
-    </w:p>
-    <w:p>
-      <w:pPr>
-        <w:autoSpaceDE w:val="0"/>
-        <w:autoSpaceDN w:val="0"/>
-        <w:adjustRightInd w:val="0"/>
-        <w:spacing w:after="0" w:line="240" w:lineRule="auto"/>
-        <w:rPr>
-          <w:rFonts w:ascii="TimesNewRomanPSMT" w:cs="TimesNewRomanPSMT"/>
-          <w:color w:val="000000"/>
-          <w:sz w:val="24"/>
-          <w:szCs w:val="24"/>
-        </w:rPr>
-      </w:pPr>
-      <w:r>
-        <w:rPr>
-          <w:rFonts w:ascii="TimesNewRomanPSMT" w:cs="TimesNewRomanPSMT"/>
-          <w:color w:val="000000"/>
-          <w:sz w:val="24"/>
-          <w:szCs w:val="24"/>
-        </w:rPr>
-        <w:t xml:space="preserve">(*Note </w:t>
-      </w:r>
-      <w:r>
-        <w:rPr>
-          <w:rFonts w:ascii="TimesNewRomanPSMT" w:cs="TimesNewRomanPSMT" w:hint="cs"/>
-          <w:color w:val="000000"/>
-          <w:sz w:val="24"/>
-          <w:szCs w:val="24"/>
-        </w:rPr>
-        <w:t>–</w:t>
-      </w:r>
-      <w:r>
-        <w:rPr>
-          <w:rFonts w:ascii="TimesNewRomanPSMT" w:cs="TimesNewRomanPSMT"/>
-          <w:color w:val="000000"/>
-          <w:sz w:val="24"/>
-          <w:szCs w:val="24"/>
-        </w:rPr>
-        <w:t xml:space="preserve"> the student registration part will be kept simple for our project. It is added for</w:t>
-      </w:r>
-    </w:p>
-    <w:p>
-      <w:pPr>
-        <w:autoSpaceDE w:val="0"/>
-        <w:autoSpaceDN w:val="0"/>
-        <w:adjustRightInd w:val="0"/>
-        <w:spacing w:after="0" w:line="240" w:lineRule="auto"/>
-        <w:rPr>
-          <w:rFonts w:ascii="TimesNewRomanPSMT" w:cs="TimesNewRomanPSMT"/>
-          <w:color w:val="000000"/>
-          <w:sz w:val="24"/>
-          <w:szCs w:val="24"/>
-        </w:rPr>
-      </w:pPr>
-      <w:proofErr w:type="gramStart"/>
-      <w:r>
-        <w:rPr>
-          <w:rFonts w:ascii="TimesNewRomanPSMT" w:cs="TimesNewRomanPSMT"/>
-          <w:color w:val="000000"/>
-          <w:sz w:val="24"/>
-          <w:szCs w:val="24"/>
-        </w:rPr>
-        <w:t>the</w:t>
-      </w:r>
-      <w:proofErr w:type="gramEnd"/>
-      <w:r>
-        <w:rPr>
-          <w:rFonts w:ascii="TimesNewRomanPSMT" w:cs="TimesNewRomanPSMT"/>
-          <w:color w:val="000000"/>
-          <w:sz w:val="24"/>
-          <w:szCs w:val="24"/>
-        </w:rPr>
-        <w:t xml:space="preserve"> purposes of having a separate student register subsystem </w:t>
-      </w:r>
-      <w:r>
-        <w:rPr>
-          <w:rFonts w:ascii="TimesNewRomanPSMT" w:cs="TimesNewRomanPSMT" w:hint="cs"/>
-          <w:color w:val="000000"/>
-          <w:sz w:val="24"/>
-          <w:szCs w:val="24"/>
-        </w:rPr>
-        <w:t>–</w:t>
-      </w:r>
-      <w:r>
-        <w:rPr>
-          <w:rFonts w:ascii="TimesNewRomanPSMT" w:cs="TimesNewRomanPSMT"/>
-          <w:color w:val="000000"/>
-          <w:sz w:val="24"/>
-          <w:szCs w:val="24"/>
-        </w:rPr>
-        <w:t xml:space="preserve"> to be explained in later.)</w:t>
-      </w:r>
-    </w:p>
-    <w:p>
-      <w:pPr>
-        <w:autoSpaceDE w:val="0"/>
-        <w:autoSpaceDN w:val="0"/>
-        <w:adjustRightInd w:val="0"/>
-        <w:spacing w:after="0" w:line="240" w:lineRule="auto"/>
-        <w:rPr>
-          <w:rFonts w:ascii="TimesNewRomanPSMT" w:cs="TimesNewRomanPSMT"/>
-          <w:color w:val="000000"/>
-          <w:sz w:val="24"/>
-          <w:szCs w:val="24"/>
-        </w:rPr>
       </w:pPr>
     </w:p>
     <w:p>
@@ -1311,31 +602,17 @@
           <w:lang w:bidi="he-IL"/>
         </w:rPr>
       </w:pPr>
-      <w:proofErr w:type="gramStart"/>
-      <w:r>
-        <w:rPr>
-          <w:rFonts w:ascii="TimesNewRomanPS-ItalicMT" w:cs="TimesNewRomanPS-ItalicMT"/>
-          <w:i/>
-          <w:iCs/>
-          <w:color w:val="0000FF"/>
-          <w:sz w:val="20"/>
-          <w:szCs w:val="20"/>
-          <w:lang w:bidi="he-IL"/>
-        </w:rPr>
-        <w:t>used</w:t>
-      </w:r>
-      <w:proofErr w:type="gramEnd"/>
-      <w:r>
-        <w:rPr>
-          <w:rFonts w:ascii="TimesNewRomanPS-ItalicMT" w:cs="TimesNewRomanPS-ItalicMT"/>
-          <w:i/>
-          <w:iCs/>
-          <w:color w:val="0000FF"/>
-          <w:sz w:val="20"/>
-          <w:szCs w:val="20"/>
-          <w:lang w:bidi="he-IL"/>
-        </w:rPr>
-        <w:t>:]</w:t>
+      <w:r>
+        <w:rPr>
+          <w:rFonts w:ascii="TimesNewRomanPS-ItalicMT" w:cs="TimesNewRomanPS-ItalicMT"/>
+          <w:i/>
+          <w:iCs/>
+          <w:color w:val="0000FF"/>
+          <w:sz w:val="20"/>
+          <w:szCs w:val="20"/>
+          <w:lang w:bidi="he-IL"/>
+        </w:rPr>
+        <w:t>used:]</w:t>
       </w:r>
     </w:p>
     <w:p>
@@ -1356,7 +633,7 @@
       <w:tblPr>
         <w:tblStyle w:val="TableGrid"/>
         <w:tblW w:w="0" w:type="auto"/>
-        <w:tblLook w:val="04A0"/>
+        <w:tblLook w:val="04A0" w:firstRow="1" w:lastRow="0" w:firstColumn="1" w:lastColumn="0" w:noHBand="0" w:noVBand="1"/>
       </w:tblPr>
       <w:tblGrid>
         <w:gridCol w:w="4788"/>
@@ -1399,6 +676,14 @@
               <w:autoSpaceDN w:val="0"/>
               <w:adjustRightInd w:val="0"/>
               <w:rPr>
+                <w:rFonts w:ascii="TimesNewRomanPSMT" w:cs="TimesNewRomanPSMT"/>
+                <w:color w:val="000000"/>
+                <w:sz w:val="20"/>
+                <w:szCs w:val="20"/>
+              </w:rPr>
+            </w:pPr>
+            <w:r>
+              <w:rPr>
                 <w:rFonts w:ascii="TimesNewRomanPS-ItalicMT" w:cs="TimesNewRomanPS-ItalicMT"/>
                 <w:i/>
                 <w:iCs/>
@@ -1406,7 +691,8 @@
                 <w:szCs w:val="20"/>
                 <w:lang w:bidi="he-IL"/>
               </w:rPr>
-            </w:pPr>
+              <w:t>S</w:t>
+            </w:r>
             <w:r>
               <w:rPr>
                 <w:rFonts w:ascii="TimesNewRomanPS-ItalicMT" w:cs="TimesNewRomanPS-ItalicMT"/>
@@ -1416,9 +702,8 @@
                 <w:szCs w:val="20"/>
                 <w:lang w:bidi="he-IL"/>
               </w:rPr>
-              <w:t xml:space="preserve">managing the </w:t>
+              <w:t>hopping multiple sports and/or teams jerseys from different websites is time and money costl</w:t>
             </w:r>
-            <w:proofErr w:type="spellStart"/>
             <w:r>
               <w:rPr>
                 <w:rFonts w:ascii="TimesNewRomanPS-ItalicMT" w:cs="TimesNewRomanPS-ItalicMT"/>
@@ -1428,43 +713,7 @@
                 <w:szCs w:val="20"/>
                 <w:lang w:bidi="he-IL"/>
               </w:rPr>
-              <w:t>Compro</w:t>
-            </w:r>
-            <w:proofErr w:type="spellEnd"/>
-            <w:r>
-              <w:rPr>
-                <w:rFonts w:ascii="TimesNewRomanPS-ItalicMT" w:cs="TimesNewRomanPS-ItalicMT"/>
-                <w:i/>
-                <w:iCs/>
-                <w:sz w:val="20"/>
-                <w:szCs w:val="20"/>
-                <w:lang w:bidi="he-IL"/>
-              </w:rPr>
-              <w:t xml:space="preserve"> schedule and allowing students to</w:t>
-            </w:r>
-          </w:p>
-          <w:p>
-            <w:pPr>
-              <w:autoSpaceDE w:val="0"/>
-              <w:autoSpaceDN w:val="0"/>
-              <w:adjustRightInd w:val="0"/>
-              <w:rPr>
-                <w:rFonts w:ascii="TimesNewRomanPSMT" w:cs="TimesNewRomanPSMT"/>
-                <w:color w:val="000000"/>
-                <w:sz w:val="20"/>
-                <w:szCs w:val="20"/>
-              </w:rPr>
-            </w:pPr>
-            <w:r>
-              <w:rPr>
-                <w:rFonts w:ascii="TimesNewRomanPS-ItalicMT" w:cs="TimesNewRomanPS-ItalicMT"/>
-                <w:i/>
-                <w:iCs/>
-                <w:sz w:val="20"/>
-                <w:szCs w:val="20"/>
-                <w:lang w:bidi="he-IL"/>
-              </w:rPr>
-              <w:t>register for classes</w:t>
+              <w:t xml:space="preserve">y. </w:t>
             </w:r>
           </w:p>
         </w:tc>
@@ -1521,7 +770,53 @@
                 <w:szCs w:val="20"/>
                 <w:lang w:bidi="he-IL"/>
               </w:rPr>
-              <w:t>administrators, faculty, and students</w:t>
+              <w:t>Jersey shoppers</w:t>
+            </w:r>
+            <w:r>
+              <w:rPr>
+                <w:rFonts w:ascii="TimesNewRomanPS-ItalicMT" w:cs="TimesNewRomanPS-ItalicMT"/>
+                <w:i/>
+                <w:iCs/>
+                <w:sz w:val="20"/>
+                <w:szCs w:val="20"/>
+                <w:lang w:bidi="he-IL"/>
+              </w:rPr>
+              <w:t xml:space="preserve">, </w:t>
+            </w:r>
+            <w:proofErr w:type="gramStart"/>
+            <w:r>
+              <w:rPr>
+                <w:rFonts w:ascii="TimesNewRomanPS-ItalicMT" w:cs="TimesNewRomanPS-ItalicMT"/>
+                <w:i/>
+                <w:iCs/>
+                <w:sz w:val="20"/>
+                <w:szCs w:val="20"/>
+                <w:lang w:bidi="he-IL"/>
+              </w:rPr>
+              <w:t>brands</w:t>
+            </w:r>
+            <w:proofErr w:type="gramEnd"/>
+            <w:r>
+              <w:rPr>
+                <w:rFonts w:ascii="TimesNewRomanPS-ItalicMT" w:cs="TimesNewRomanPS-ItalicMT"/>
+                <w:i/>
+                <w:iCs/>
+                <w:sz w:val="20"/>
+                <w:szCs w:val="20"/>
+                <w:lang w:bidi="he-IL"/>
+              </w:rPr>
+              <w:t xml:space="preserve"> and </w:t>
+            </w:r>
+            <w:r>
+              <w:rPr>
+                <w:rFonts w:ascii="TimesNewRomanPS-ItalicMT" w:cs="TimesNewRomanPS-ItalicMT"/>
+                <w:i/>
+                <w:iCs/>
+                <w:sz w:val="20"/>
+                <w:szCs w:val="20"/>
+                <w:lang w:bidi="he-IL"/>
+              </w:rPr>
+              <w:t>Sport teams</w:t>
             </w:r>
           </w:p>
         </w:tc>
@@ -1579,14 +874,9 @@
                 <w:szCs w:val="20"/>
                 <w:lang w:bidi="he-IL"/>
               </w:rPr>
-              <w:t>scheduling is complex, must be manually maintained, and</w:t>
+              <w:t xml:space="preserve">Shopping multiple </w:t>
             </w:r>
-          </w:p>
-          <w:p>
-            <w:pPr>
-              <w:autoSpaceDE w:val="0"/>
-              <w:autoSpaceDN w:val="0"/>
-              <w:adjustRightInd w:val="0"/>
+            <w:r>
               <w:rPr>
                 <w:rFonts w:ascii="TimesNewRomanPS-ItalicMT" w:cs="TimesNewRomanPS-ItalicMT"/>
                 <w:i/>
@@ -1595,7 +885,8 @@
                 <w:szCs w:val="20"/>
                 <w:lang w:bidi="he-IL"/>
               </w:rPr>
-            </w:pPr>
+              <w:t>jerseys</w:t>
+            </w:r>
             <w:r>
               <w:rPr>
                 <w:rFonts w:ascii="TimesNewRomanPS-ItalicMT" w:cs="TimesNewRomanPS-ItalicMT"/>
@@ -1605,7 +896,7 @@
                 <w:szCs w:val="20"/>
                 <w:lang w:bidi="he-IL"/>
               </w:rPr>
-              <w:t>changed frequently</w:t>
+              <w:t xml:space="preserve"> is difficult and must be improved and simplified for users.</w:t>
             </w:r>
           </w:p>
         </w:tc>
@@ -1663,9 +954,9 @@
                 <w:szCs w:val="20"/>
                 <w:lang w:bidi="he-IL"/>
               </w:rPr>
-              <w:t xml:space="preserve">one tool which builds a </w:t>
+              <w:t xml:space="preserve">On </w:t>
             </w:r>
-            <w:proofErr w:type="spellStart"/>
+            <w:proofErr w:type="gramStart"/>
             <w:r>
               <w:rPr>
                 <w:rFonts w:ascii="TimesNewRomanPS-ItalicMT" w:cs="TimesNewRomanPS-ItalicMT"/>
@@ -1675,9 +966,9 @@
                 <w:szCs w:val="20"/>
                 <w:lang w:bidi="he-IL"/>
               </w:rPr>
-              <w:t>Compro</w:t>
+              <w:t>a single website users (online shoppers)</w:t>
             </w:r>
-            <w:proofErr w:type="spellEnd"/>
+            <w:proofErr w:type="gramEnd"/>
             <w:r>
               <w:rPr>
                 <w:rFonts w:ascii="TimesNewRomanPS-ItalicMT" w:cs="TimesNewRomanPS-ItalicMT"/>
@@ -1687,14 +978,9 @@
                 <w:szCs w:val="20"/>
                 <w:lang w:bidi="he-IL"/>
               </w:rPr>
-              <w:t xml:space="preserve"> schedule that integrates the</w:t>
+              <w:t xml:space="preserve"> are able to find various teams jerseys from diversified sports as well </w:t>
             </w:r>
-          </w:p>
-          <w:p>
-            <w:pPr>
-              <w:autoSpaceDE w:val="0"/>
-              <w:autoSpaceDN w:val="0"/>
-              <w:adjustRightInd w:val="0"/>
+            <w:r>
               <w:rPr>
                 <w:rFonts w:ascii="TimesNewRomanPS-ItalicMT" w:cs="TimesNewRomanPS-ItalicMT"/>
                 <w:i/>
@@ -1703,7 +989,8 @@
                 <w:szCs w:val="20"/>
                 <w:lang w:bidi="he-IL"/>
               </w:rPr>
-            </w:pPr>
+              <w:t>as clubs</w:t>
+            </w:r>
             <w:r>
               <w:rPr>
                 <w:rFonts w:ascii="TimesNewRomanPS-ItalicMT" w:cs="TimesNewRomanPS-ItalicMT"/>
@@ -1713,111 +1000,7 @@
                 <w:szCs w:val="20"/>
                 <w:lang w:bidi="he-IL"/>
               </w:rPr>
-              <w:t>business rules for faculty availability and courses needed by</w:t>
-            </w:r>
-          </w:p>
-          <w:p>
-            <w:pPr>
-              <w:autoSpaceDE w:val="0"/>
-              <w:autoSpaceDN w:val="0"/>
-              <w:adjustRightInd w:val="0"/>
-              <w:rPr>
-                <w:rFonts w:ascii="TimesNewRomanPS-ItalicMT" w:cs="TimesNewRomanPS-ItalicMT"/>
-                <w:i/>
-                <w:iCs/>
-                <w:sz w:val="20"/>
-                <w:szCs w:val="20"/>
-                <w:lang w:bidi="he-IL"/>
-              </w:rPr>
-            </w:pPr>
-            <w:proofErr w:type="gramStart"/>
-            <w:r>
-              <w:rPr>
-                <w:rFonts w:ascii="TimesNewRomanPS-ItalicMT" w:cs="TimesNewRomanPS-ItalicMT"/>
-                <w:i/>
-                <w:iCs/>
-                <w:sz w:val="20"/>
-                <w:szCs w:val="20"/>
-                <w:lang w:bidi="he-IL"/>
-              </w:rPr>
-              <w:t>students</w:t>
-            </w:r>
-            <w:proofErr w:type="gramEnd"/>
-            <w:r>
-              <w:rPr>
-                <w:rFonts w:ascii="TimesNewRomanPS-ItalicMT" w:cs="TimesNewRomanPS-ItalicMT"/>
-                <w:i/>
-                <w:iCs/>
-                <w:sz w:val="20"/>
-                <w:szCs w:val="20"/>
-                <w:lang w:bidi="he-IL"/>
-              </w:rPr>
-              <w:t xml:space="preserve"> per entry. This tool will provide a Database and a</w:t>
-            </w:r>
-          </w:p>
-          <w:p>
-            <w:pPr>
-              <w:autoSpaceDE w:val="0"/>
-              <w:autoSpaceDN w:val="0"/>
-              <w:adjustRightInd w:val="0"/>
-              <w:rPr>
-                <w:rFonts w:ascii="TimesNewRomanPS-ItalicMT" w:cs="TimesNewRomanPS-ItalicMT"/>
-                <w:i/>
-                <w:iCs/>
-                <w:sz w:val="20"/>
-                <w:szCs w:val="20"/>
-                <w:lang w:bidi="he-IL"/>
-              </w:rPr>
-            </w:pPr>
-            <w:r>
-              <w:rPr>
-                <w:rFonts w:ascii="TimesNewRomanPS-ItalicMT" w:cs="TimesNewRomanPS-ItalicMT"/>
-                <w:i/>
-                <w:iCs/>
-                <w:sz w:val="20"/>
-                <w:szCs w:val="20"/>
-                <w:lang w:bidi="he-IL"/>
-              </w:rPr>
-              <w:t>user interface that is easy to use for faculty, staff, and</w:t>
-            </w:r>
-          </w:p>
-          <w:p>
-            <w:pPr>
-              <w:autoSpaceDE w:val="0"/>
-              <w:autoSpaceDN w:val="0"/>
-              <w:adjustRightInd w:val="0"/>
-              <w:rPr>
-                <w:rFonts w:ascii="TimesNewRomanPS-ItalicMT" w:cs="TimesNewRomanPS-ItalicMT"/>
-                <w:i/>
-                <w:iCs/>
-                <w:sz w:val="20"/>
-                <w:szCs w:val="20"/>
-                <w:lang w:bidi="he-IL"/>
-              </w:rPr>
-            </w:pPr>
-            <w:proofErr w:type="gramStart"/>
-            <w:r>
-              <w:rPr>
-                <w:rFonts w:ascii="TimesNewRomanPS-ItalicMT" w:cs="TimesNewRomanPS-ItalicMT"/>
-                <w:i/>
-                <w:iCs/>
-                <w:sz w:val="20"/>
-                <w:szCs w:val="20"/>
-                <w:lang w:bidi="he-IL"/>
-              </w:rPr>
-              <w:t>students</w:t>
-            </w:r>
-            <w:proofErr w:type="gramEnd"/>
-            <w:r>
-              <w:rPr>
-                <w:rFonts w:ascii="TimesNewRomanPS-ItalicMT" w:cs="TimesNewRomanPS-ItalicMT"/>
-                <w:i/>
-                <w:iCs/>
-                <w:sz w:val="20"/>
-                <w:szCs w:val="20"/>
-                <w:lang w:bidi="he-IL"/>
-              </w:rPr>
-              <w:t>.</w:t>
+              <w:t xml:space="preserve"> and leagues. </w:t>
             </w:r>
           </w:p>
         </w:tc>
@@ -1909,31 +1092,17 @@
           <w:lang w:bidi="he-IL"/>
         </w:rPr>
       </w:pPr>
-      <w:proofErr w:type="gramStart"/>
-      <w:r>
-        <w:rPr>
-          <w:rFonts w:ascii="TimesNewRomanPS-ItalicMT" w:cs="TimesNewRomanPS-ItalicMT"/>
-          <w:i/>
-          <w:iCs/>
-          <w:color w:val="0000FF"/>
-          <w:sz w:val="20"/>
-          <w:szCs w:val="20"/>
-          <w:lang w:bidi="he-IL"/>
-        </w:rPr>
-        <w:t>fill</w:t>
-      </w:r>
-      <w:proofErr w:type="gramEnd"/>
-      <w:r>
-        <w:rPr>
-          <w:rFonts w:ascii="TimesNewRomanPS-ItalicMT" w:cs="TimesNewRomanPS-ItalicMT"/>
-          <w:i/>
-          <w:iCs/>
-          <w:color w:val="0000FF"/>
-          <w:sz w:val="20"/>
-          <w:szCs w:val="20"/>
-          <w:lang w:bidi="he-IL"/>
-        </w:rPr>
-        <w:t xml:space="preserve"> in the marketplace. The following format may be used:]</w:t>
+      <w:r>
+        <w:rPr>
+          <w:rFonts w:ascii="TimesNewRomanPS-ItalicMT" w:cs="TimesNewRomanPS-ItalicMT"/>
+          <w:i/>
+          <w:iCs/>
+          <w:color w:val="0000FF"/>
+          <w:sz w:val="20"/>
+          <w:szCs w:val="20"/>
+          <w:lang w:bidi="he-IL"/>
+        </w:rPr>
+        <w:t>fill in the marketplace. The following format may be used:]</w:t>
       </w:r>
     </w:p>
     <w:p>
@@ -1954,7 +1123,7 @@
       <w:tblPr>
         <w:tblStyle w:val="TableGrid"/>
         <w:tblW w:w="0" w:type="auto"/>
-        <w:tblLook w:val="04A0"/>
+        <w:tblLook w:val="04A0" w:firstRow="1" w:lastRow="0" w:firstColumn="1" w:lastColumn="0" w:noHBand="0" w:noVBand="1"/>
       </w:tblPr>
       <w:tblGrid>
         <w:gridCol w:w="4788"/>
@@ -2407,31 +1576,17 @@
           <w:lang w:bidi="he-IL"/>
         </w:rPr>
       </w:pPr>
-      <w:proofErr w:type="gramStart"/>
-      <w:r>
-        <w:rPr>
-          <w:rFonts w:ascii="TimesNewRomanPS-ItalicMT" w:cs="TimesNewRomanPS-ItalicMT"/>
-          <w:i/>
-          <w:iCs/>
-          <w:color w:val="0000FF"/>
-          <w:sz w:val="20"/>
-          <w:szCs w:val="20"/>
-          <w:lang w:bidi="he-IL"/>
-        </w:rPr>
-        <w:t>to</w:t>
-      </w:r>
-      <w:proofErr w:type="gramEnd"/>
-      <w:r>
-        <w:rPr>
-          <w:rFonts w:ascii="TimesNewRomanPS-ItalicMT" w:cs="TimesNewRomanPS-ItalicMT"/>
-          <w:i/>
-          <w:iCs/>
-          <w:color w:val="0000FF"/>
-          <w:sz w:val="20"/>
-          <w:szCs w:val="20"/>
-          <w:lang w:bidi="he-IL"/>
-        </w:rPr>
-        <w:t xml:space="preserve"> all concerned personnel.]</w:t>
+      <w:r>
+        <w:rPr>
+          <w:rFonts w:ascii="TimesNewRomanPS-ItalicMT" w:cs="TimesNewRomanPS-ItalicMT"/>
+          <w:i/>
+          <w:iCs/>
+          <w:color w:val="0000FF"/>
+          <w:sz w:val="20"/>
+          <w:szCs w:val="20"/>
+          <w:lang w:bidi="he-IL"/>
+        </w:rPr>
+        <w:t>to all concerned personnel.]</w:t>
       </w:r>
     </w:p>
     <w:p>
@@ -2545,9 +1700,8 @@
           <w:sz w:val="20"/>
           <w:szCs w:val="20"/>
         </w:rPr>
-        <w:lastRenderedPageBreak/>
         <w:drawing>
-          <wp:inline distT="0" distB="0" distL="0" distR="0">
+          <wp:inline distT="0" distB="0" distL="0" distR="0" wp14:anchorId="130BB53C" wp14:editId="43348CDF">
             <wp:extent cx="5525171" cy="3265170"/>
             <wp:effectExtent l="19050" t="0" r="0" b="0"/>
             <wp:docPr id="1" name="Picture 1"/>
@@ -2794,22 +1948,8 @@
           <w:szCs w:val="20"/>
           <w:lang w:bidi="he-IL"/>
         </w:rPr>
-        <w:t xml:space="preserve">Which system platforms are in use today? </w:t>
-      </w:r>
-      <w:proofErr w:type="gramStart"/>
-      <w:r>
-        <w:rPr>
-          <w:rFonts w:ascii="TimesNewRomanPS-ItalicMT" w:cs="TimesNewRomanPS-ItalicMT"/>
-          <w:i/>
-          <w:iCs/>
-          <w:color w:val="0000FF"/>
-          <w:sz w:val="20"/>
-          <w:szCs w:val="20"/>
-          <w:lang w:bidi="he-IL"/>
-        </w:rPr>
-        <w:t>Future platforms?</w:t>
-      </w:r>
-      <w:proofErr w:type="gramEnd"/>
+        <w:t>Which system platforms are in use today? Future platforms?</w:t>
+      </w:r>
     </w:p>
     <w:p>
       <w:pPr>
@@ -2885,31 +2025,17 @@
           <w:lang w:bidi="he-IL"/>
         </w:rPr>
       </w:pPr>
-      <w:proofErr w:type="gramStart"/>
-      <w:r>
-        <w:rPr>
-          <w:rFonts w:ascii="TimesNewRomanPS-ItalicMT" w:cs="TimesNewRomanPS-ItalicMT"/>
-          <w:i/>
-          <w:iCs/>
-          <w:color w:val="0000FF"/>
-          <w:sz w:val="20"/>
-          <w:szCs w:val="20"/>
-          <w:lang w:bidi="he-IL"/>
-        </w:rPr>
-        <w:t>and</w:t>
-      </w:r>
-      <w:proofErr w:type="gramEnd"/>
-      <w:r>
-        <w:rPr>
-          <w:rFonts w:ascii="TimesNewRomanPS-ItalicMT" w:cs="TimesNewRomanPS-ItalicMT"/>
-          <w:i/>
-          <w:iCs/>
-          <w:color w:val="0000FF"/>
-          <w:sz w:val="20"/>
-          <w:szCs w:val="20"/>
-          <w:lang w:bidi="he-IL"/>
-        </w:rPr>
-        <w:t xml:space="preserve"> so on.]</w:t>
+      <w:r>
+        <w:rPr>
+          <w:rFonts w:ascii="TimesNewRomanPS-ItalicMT" w:cs="TimesNewRomanPS-ItalicMT"/>
+          <w:i/>
+          <w:iCs/>
+          <w:color w:val="0000FF"/>
+          <w:sz w:val="20"/>
+          <w:szCs w:val="20"/>
+          <w:lang w:bidi="he-IL"/>
+        </w:rPr>
+        <w:t>and so on.]</w:t>
       </w:r>
     </w:p>
     <w:p>
@@ -3070,7 +2196,6 @@
           <w:lang w:bidi="he-IL"/>
         </w:rPr>
       </w:pPr>
-      <w:proofErr w:type="gramStart"/>
       <w:r>
         <w:rPr>
           <w:rFonts w:ascii="TimesNewRomanPS-ItalicMT" w:cs="TimesNewRomanPS-ItalicMT"/>
@@ -3105,149 +2230,94 @@
           <w:szCs w:val="20"/>
           <w:lang w:bidi="he-IL"/>
         </w:rPr>
-        <w:t>s</w:t>
-      </w:r>
-      <w:proofErr w:type="gramEnd"/>
-      <w:r>
-        <w:rPr>
-          <w:rFonts w:ascii="TimesNewRomanPS-ItalicMT" w:cs="TimesNewRomanPS-ItalicMT"/>
-          <w:i/>
-          <w:iCs/>
-          <w:color w:val="0000FF"/>
-          <w:sz w:val="20"/>
-          <w:szCs w:val="20"/>
-          <w:lang w:bidi="he-IL"/>
-        </w:rPr>
-        <w:t xml:space="preserve"> environment. If the product is independent and totally self-contained, state it here. If the product is a</w:t>
-      </w:r>
-    </w:p>
-    <w:p>
-      <w:pPr>
-        <w:autoSpaceDE w:val="0"/>
-        <w:autoSpaceDN w:val="0"/>
-        <w:adjustRightInd w:val="0"/>
-        <w:spacing w:after="0" w:line="240" w:lineRule="auto"/>
-        <w:rPr>
-          <w:rFonts w:ascii="TimesNewRomanPS-ItalicMT" w:cs="TimesNewRomanPS-ItalicMT"/>
-          <w:i/>
-          <w:iCs/>
-          <w:color w:val="0000FF"/>
-          <w:sz w:val="20"/>
-          <w:szCs w:val="20"/>
-          <w:lang w:bidi="he-IL"/>
-        </w:rPr>
-      </w:pPr>
-      <w:proofErr w:type="gramStart"/>
-      <w:r>
-        <w:rPr>
-          <w:rFonts w:ascii="TimesNewRomanPS-ItalicMT" w:cs="TimesNewRomanPS-ItalicMT"/>
-          <w:i/>
-          <w:iCs/>
-          <w:color w:val="0000FF"/>
-          <w:sz w:val="20"/>
-          <w:szCs w:val="20"/>
-          <w:lang w:bidi="he-IL"/>
-        </w:rPr>
-        <w:t>component</w:t>
-      </w:r>
-      <w:proofErr w:type="gramEnd"/>
-      <w:r>
-        <w:rPr>
-          <w:rFonts w:ascii="TimesNewRomanPS-ItalicMT" w:cs="TimesNewRomanPS-ItalicMT"/>
-          <w:i/>
-          <w:iCs/>
-          <w:color w:val="0000FF"/>
-          <w:sz w:val="20"/>
-          <w:szCs w:val="20"/>
-          <w:lang w:bidi="he-IL"/>
-        </w:rPr>
-        <w:t xml:space="preserve"> of a larger system, then this subsection needs to relate how these systems interact and needs to</w:t>
-      </w:r>
-    </w:p>
-    <w:p>
-      <w:pPr>
-        <w:autoSpaceDE w:val="0"/>
-        <w:autoSpaceDN w:val="0"/>
-        <w:adjustRightInd w:val="0"/>
-        <w:spacing w:after="0" w:line="240" w:lineRule="auto"/>
-        <w:rPr>
-          <w:rFonts w:ascii="TimesNewRomanPS-ItalicMT" w:cs="TimesNewRomanPS-ItalicMT"/>
-          <w:i/>
-          <w:iCs/>
-          <w:color w:val="0000FF"/>
-          <w:sz w:val="20"/>
-          <w:szCs w:val="20"/>
-          <w:lang w:bidi="he-IL"/>
-        </w:rPr>
-      </w:pPr>
-      <w:proofErr w:type="gramStart"/>
-      <w:r>
-        <w:rPr>
-          <w:rFonts w:ascii="TimesNewRomanPS-ItalicMT" w:cs="TimesNewRomanPS-ItalicMT"/>
-          <w:i/>
-          <w:iCs/>
-          <w:color w:val="0000FF"/>
-          <w:sz w:val="20"/>
-          <w:szCs w:val="20"/>
-          <w:lang w:bidi="he-IL"/>
-        </w:rPr>
-        <w:t>identify</w:t>
-      </w:r>
-      <w:proofErr w:type="gramEnd"/>
-      <w:r>
-        <w:rPr>
-          <w:rFonts w:ascii="TimesNewRomanPS-ItalicMT" w:cs="TimesNewRomanPS-ItalicMT"/>
-          <w:i/>
-          <w:iCs/>
-          <w:color w:val="0000FF"/>
-          <w:sz w:val="20"/>
-          <w:szCs w:val="20"/>
-          <w:lang w:bidi="he-IL"/>
-        </w:rPr>
-        <w:t xml:space="preserve"> the relevant interfaces between the systems. One easy way to display the major components of the</w:t>
-      </w:r>
-    </w:p>
-    <w:p>
-      <w:pPr>
-        <w:autoSpaceDE w:val="0"/>
-        <w:autoSpaceDN w:val="0"/>
-        <w:adjustRightInd w:val="0"/>
-        <w:spacing w:after="0" w:line="240" w:lineRule="auto"/>
-        <w:rPr>
-          <w:rFonts w:ascii="TimesNewRomanPS-ItalicMT" w:cs="TimesNewRomanPS-ItalicMT"/>
-          <w:i/>
-          <w:iCs/>
-          <w:color w:val="0000FF"/>
-          <w:sz w:val="20"/>
-          <w:szCs w:val="20"/>
-          <w:lang w:bidi="he-IL"/>
-        </w:rPr>
-      </w:pPr>
-      <w:proofErr w:type="gramStart"/>
-      <w:r>
-        <w:rPr>
-          <w:rFonts w:ascii="TimesNewRomanPS-ItalicMT" w:cs="TimesNewRomanPS-ItalicMT"/>
-          <w:i/>
-          <w:iCs/>
-          <w:color w:val="0000FF"/>
-          <w:sz w:val="20"/>
-          <w:szCs w:val="20"/>
-          <w:lang w:bidi="he-IL"/>
-        </w:rPr>
-        <w:t>larger</w:t>
-      </w:r>
-      <w:proofErr w:type="gramEnd"/>
-      <w:r>
-        <w:rPr>
-          <w:rFonts w:ascii="TimesNewRomanPS-ItalicMT" w:cs="TimesNewRomanPS-ItalicMT"/>
-          <w:i/>
-          <w:iCs/>
-          <w:color w:val="0000FF"/>
-          <w:sz w:val="20"/>
-          <w:szCs w:val="20"/>
-          <w:lang w:bidi="he-IL"/>
-        </w:rPr>
-        <w:t xml:space="preserve"> system, interconnections, and external interfaces is with a block diagram.]</w:t>
+        <w:t>s environment. If the product is independent and totally self-contained, state it here. If the product is a</w:t>
+      </w:r>
+    </w:p>
+    <w:p>
+      <w:pPr>
+        <w:autoSpaceDE w:val="0"/>
+        <w:autoSpaceDN w:val="0"/>
+        <w:adjustRightInd w:val="0"/>
+        <w:spacing w:after="0" w:line="240" w:lineRule="auto"/>
+        <w:rPr>
+          <w:rFonts w:ascii="TimesNewRomanPS-ItalicMT" w:cs="TimesNewRomanPS-ItalicMT"/>
+          <w:i/>
+          <w:iCs/>
+          <w:color w:val="0000FF"/>
+          <w:sz w:val="20"/>
+          <w:szCs w:val="20"/>
+          <w:lang w:bidi="he-IL"/>
+        </w:rPr>
+      </w:pPr>
+      <w:r>
+        <w:rPr>
+          <w:rFonts w:ascii="TimesNewRomanPS-ItalicMT" w:cs="TimesNewRomanPS-ItalicMT"/>
+          <w:i/>
+          <w:iCs/>
+          <w:color w:val="0000FF"/>
+          <w:sz w:val="20"/>
+          <w:szCs w:val="20"/>
+          <w:lang w:bidi="he-IL"/>
+        </w:rPr>
+        <w:t>component of a larger system, then this subsection needs to relate how these systems interact and needs to</w:t>
+      </w:r>
+    </w:p>
+    <w:p>
+      <w:pPr>
+        <w:autoSpaceDE w:val="0"/>
+        <w:autoSpaceDN w:val="0"/>
+        <w:adjustRightInd w:val="0"/>
+        <w:spacing w:after="0" w:line="240" w:lineRule="auto"/>
+        <w:rPr>
+          <w:rFonts w:ascii="TimesNewRomanPS-ItalicMT" w:cs="TimesNewRomanPS-ItalicMT"/>
+          <w:i/>
+          <w:iCs/>
+          <w:color w:val="0000FF"/>
+          <w:sz w:val="20"/>
+          <w:szCs w:val="20"/>
+          <w:lang w:bidi="he-IL"/>
+        </w:rPr>
+      </w:pPr>
+      <w:r>
+        <w:rPr>
+          <w:rFonts w:ascii="TimesNewRomanPS-ItalicMT" w:cs="TimesNewRomanPS-ItalicMT"/>
+          <w:i/>
+          <w:iCs/>
+          <w:color w:val="0000FF"/>
+          <w:sz w:val="20"/>
+          <w:szCs w:val="20"/>
+          <w:lang w:bidi="he-IL"/>
+        </w:rPr>
+        <w:t>identify the relevant interfaces between the systems. One easy way to display the major components of the</w:t>
+      </w:r>
+    </w:p>
+    <w:p>
+      <w:pPr>
+        <w:autoSpaceDE w:val="0"/>
+        <w:autoSpaceDN w:val="0"/>
+        <w:adjustRightInd w:val="0"/>
+        <w:spacing w:after="0" w:line="240" w:lineRule="auto"/>
+        <w:rPr>
+          <w:rFonts w:ascii="TimesNewRomanPS-ItalicMT" w:cs="TimesNewRomanPS-ItalicMT"/>
+          <w:i/>
+          <w:iCs/>
+          <w:color w:val="0000FF"/>
+          <w:sz w:val="20"/>
+          <w:szCs w:val="20"/>
+          <w:lang w:bidi="he-IL"/>
+        </w:rPr>
+      </w:pPr>
+      <w:r>
+        <w:rPr>
+          <w:rFonts w:ascii="TimesNewRomanPS-ItalicMT" w:cs="TimesNewRomanPS-ItalicMT"/>
+          <w:i/>
+          <w:iCs/>
+          <w:color w:val="0000FF"/>
+          <w:sz w:val="20"/>
+          <w:szCs w:val="20"/>
+          <w:lang w:bidi="he-IL"/>
+        </w:rPr>
+        <w:t>larger system, interconnections, and external interfaces is with a block diagram.]</w:t>
       </w:r>
     </w:p>
     <w:p>
@@ -3365,31 +2435,17 @@
           <w:lang w:bidi="he-IL"/>
         </w:rPr>
       </w:pPr>
-      <w:proofErr w:type="gramStart"/>
-      <w:r>
-        <w:rPr>
-          <w:rFonts w:ascii="TimesNewRomanPS-ItalicMT" w:cs="TimesNewRomanPS-ItalicMT"/>
-          <w:i/>
-          <w:iCs/>
-          <w:color w:val="0000FF"/>
-          <w:sz w:val="20"/>
-          <w:szCs w:val="20"/>
-          <w:lang w:bidi="he-IL"/>
-        </w:rPr>
-        <w:t>will</w:t>
-      </w:r>
-      <w:proofErr w:type="gramEnd"/>
-      <w:r>
-        <w:rPr>
-          <w:rFonts w:ascii="TimesNewRomanPS-ItalicMT" w:cs="TimesNewRomanPS-ItalicMT"/>
-          <w:i/>
-          <w:iCs/>
-          <w:color w:val="0000FF"/>
-          <w:sz w:val="20"/>
-          <w:szCs w:val="20"/>
-          <w:lang w:bidi="he-IL"/>
-        </w:rPr>
-        <w:t xml:space="preserve"> alter the </w:t>
+      <w:r>
+        <w:rPr>
+          <w:rFonts w:ascii="TimesNewRomanPS-ItalicMT" w:cs="TimesNewRomanPS-ItalicMT"/>
+          <w:i/>
+          <w:iCs/>
+          <w:color w:val="0000FF"/>
+          <w:sz w:val="20"/>
+          <w:szCs w:val="20"/>
+          <w:lang w:bidi="he-IL"/>
+        </w:rPr>
+        <w:t xml:space="preserve">will alter the </w:t>
       </w:r>
       <w:r>
         <w:rPr>
@@ -3434,74 +2490,46 @@
           <w:lang w:bidi="he-IL"/>
         </w:rPr>
       </w:pPr>
-      <w:proofErr w:type="gramStart"/>
-      <w:r>
-        <w:rPr>
-          <w:rFonts w:ascii="TimesNewRomanPS-ItalicMT" w:cs="TimesNewRomanPS-ItalicMT"/>
-          <w:i/>
-          <w:iCs/>
-          <w:color w:val="0000FF"/>
-          <w:sz w:val="20"/>
-          <w:szCs w:val="20"/>
-          <w:lang w:bidi="he-IL"/>
-        </w:rPr>
-        <w:t>be</w:t>
-      </w:r>
-      <w:proofErr w:type="gramEnd"/>
-      <w:r>
-        <w:rPr>
-          <w:rFonts w:ascii="TimesNewRomanPS-ItalicMT" w:cs="TimesNewRomanPS-ItalicMT"/>
-          <w:i/>
-          <w:iCs/>
-          <w:color w:val="0000FF"/>
-          <w:sz w:val="20"/>
-          <w:szCs w:val="20"/>
-          <w:lang w:bidi="he-IL"/>
-        </w:rPr>
-        <w:t xml:space="preserve"> available for the hardware designated for the software product. If the operating system is not available,</w:t>
-      </w:r>
-    </w:p>
-    <w:p>
-      <w:pPr>
-        <w:autoSpaceDE w:val="0"/>
-        <w:autoSpaceDN w:val="0"/>
-        <w:adjustRightInd w:val="0"/>
-        <w:spacing w:after="0" w:line="240" w:lineRule="auto"/>
-        <w:rPr>
-          <w:rFonts w:ascii="TimesNewRomanPS-ItalicMT" w:cs="TimesNewRomanPS-ItalicMT"/>
-          <w:i/>
-          <w:iCs/>
-          <w:color w:val="0000FF"/>
-          <w:sz w:val="20"/>
-          <w:szCs w:val="20"/>
-          <w:lang w:bidi="he-IL"/>
-        </w:rPr>
-      </w:pPr>
-      <w:proofErr w:type="gramStart"/>
-      <w:r>
-        <w:rPr>
-          <w:rFonts w:ascii="TimesNewRomanPS-ItalicMT" w:cs="TimesNewRomanPS-ItalicMT"/>
-          <w:i/>
-          <w:iCs/>
-          <w:color w:val="0000FF"/>
-          <w:sz w:val="20"/>
-          <w:szCs w:val="20"/>
-          <w:lang w:bidi="he-IL"/>
-        </w:rPr>
-        <w:t>the</w:t>
-      </w:r>
-      <w:proofErr w:type="gramEnd"/>
-      <w:r>
-        <w:rPr>
-          <w:rFonts w:ascii="TimesNewRomanPS-ItalicMT" w:cs="TimesNewRomanPS-ItalicMT"/>
-          <w:i/>
-          <w:iCs/>
-          <w:color w:val="0000FF"/>
-          <w:sz w:val="20"/>
-          <w:szCs w:val="20"/>
-          <w:lang w:bidi="he-IL"/>
-        </w:rPr>
-        <w:t xml:space="preserve"> </w:t>
+      <w:r>
+        <w:rPr>
+          <w:rFonts w:ascii="TimesNewRomanPS-ItalicMT" w:cs="TimesNewRomanPS-ItalicMT"/>
+          <w:i/>
+          <w:iCs/>
+          <w:color w:val="0000FF"/>
+          <w:sz w:val="20"/>
+          <w:szCs w:val="20"/>
+          <w:lang w:bidi="he-IL"/>
+        </w:rPr>
+        <w:t>be available for the hardware designated for the software product. If the operating system is not available,</w:t>
+      </w:r>
+    </w:p>
+    <w:p>
+      <w:pPr>
+        <w:autoSpaceDE w:val="0"/>
+        <w:autoSpaceDN w:val="0"/>
+        <w:adjustRightInd w:val="0"/>
+        <w:spacing w:after="0" w:line="240" w:lineRule="auto"/>
+        <w:rPr>
+          <w:rFonts w:ascii="TimesNewRomanPS-ItalicMT" w:cs="TimesNewRomanPS-ItalicMT"/>
+          <w:i/>
+          <w:iCs/>
+          <w:color w:val="0000FF"/>
+          <w:sz w:val="20"/>
+          <w:szCs w:val="20"/>
+          <w:lang w:bidi="he-IL"/>
+        </w:rPr>
+      </w:pPr>
+      <w:r>
+        <w:rPr>
+          <w:rFonts w:ascii="TimesNewRomanPS-ItalicMT" w:cs="TimesNewRomanPS-ItalicMT"/>
+          <w:i/>
+          <w:iCs/>
+          <w:color w:val="0000FF"/>
+          <w:sz w:val="20"/>
+          <w:szCs w:val="20"/>
+          <w:lang w:bidi="he-IL"/>
+        </w:rPr>
+        <w:t xml:space="preserve">the </w:t>
       </w:r>
       <w:r>
         <w:rPr>
@@ -3635,31 +2663,18 @@
           <w:lang w:bidi="he-IL"/>
         </w:rPr>
       </w:pPr>
-      <w:proofErr w:type="gramStart"/>
-      <w:r>
-        <w:rPr>
-          <w:rFonts w:ascii="TimesNewRomanPS-ItalicMT" w:cs="TimesNewRomanPS-ItalicMT"/>
-          <w:i/>
-          <w:iCs/>
-          <w:color w:val="0000FF"/>
-          <w:sz w:val="20"/>
-          <w:szCs w:val="20"/>
-          <w:lang w:bidi="he-IL"/>
-        </w:rPr>
-        <w:t>how</w:t>
-      </w:r>
-      <w:proofErr w:type="gramEnd"/>
-      <w:r>
-        <w:rPr>
-          <w:rFonts w:ascii="TimesNewRomanPS-ItalicMT" w:cs="TimesNewRomanPS-ItalicMT"/>
-          <w:i/>
-          <w:iCs/>
-          <w:color w:val="0000FF"/>
-          <w:sz w:val="20"/>
-          <w:szCs w:val="20"/>
-          <w:lang w:bidi="he-IL"/>
-        </w:rPr>
-        <w:t>) they should be implemented.]</w:t>
+      <w:r>
+        <w:rPr>
+          <w:rFonts w:ascii="TimesNewRomanPS-ItalicMT" w:cs="TimesNewRomanPS-ItalicMT"/>
+          <w:i/>
+          <w:iCs/>
+          <w:color w:val="0000FF"/>
+          <w:sz w:val="20"/>
+          <w:szCs w:val="20"/>
+          <w:lang w:bidi="he-IL"/>
+        </w:rPr>
+        <w:lastRenderedPageBreak/>
+        <w:t>how) they should be implemented.]</w:t>
       </w:r>
     </w:p>
     <w:p>
@@ -3703,9 +2718,8 @@
           <w:sz w:val="20"/>
           <w:szCs w:val="20"/>
         </w:rPr>
-        <w:lastRenderedPageBreak/>
         <w:drawing>
-          <wp:inline distT="0" distB="0" distL="0" distR="0">
+          <wp:inline distT="0" distB="0" distL="0" distR="0" wp14:anchorId="520D2B31" wp14:editId="5E3ECB05">
             <wp:extent cx="5943600" cy="2907429"/>
             <wp:effectExtent l="19050" t="0" r="0" b="0"/>
             <wp:docPr id="4" name="Picture 4"/>
@@ -3776,7 +2790,7 @@
           <w:szCs w:val="20"/>
         </w:rPr>
         <w:drawing>
-          <wp:inline distT="0" distB="0" distL="0" distR="0">
+          <wp:inline distT="0" distB="0" distL="0" distR="0" wp14:anchorId="29FF5EF3" wp14:editId="44EA6BD7">
             <wp:extent cx="5943600" cy="3612608"/>
             <wp:effectExtent l="19050" t="0" r="0" b="0"/>
             <wp:docPr id="7" name="Picture 7"/>
@@ -3847,7 +2861,7 @@
           <w:szCs w:val="20"/>
         </w:rPr>
         <w:drawing>
-          <wp:inline distT="0" distB="0" distL="0" distR="0">
+          <wp:inline distT="0" distB="0" distL="0" distR="0" wp14:anchorId="7037EF98" wp14:editId="2CEF87EA">
             <wp:extent cx="5943600" cy="629473"/>
             <wp:effectExtent l="19050" t="0" r="0" b="0"/>
             <wp:docPr id="10" name="Picture 10"/>
@@ -3919,7 +2933,7 @@
         </w:rPr>
         <w:lastRenderedPageBreak/>
         <w:drawing>
-          <wp:inline distT="0" distB="0" distL="0" distR="0">
+          <wp:inline distT="0" distB="0" distL="0" distR="0" wp14:anchorId="7C3DF2D9" wp14:editId="6F9A5CAD">
             <wp:extent cx="5943600" cy="3605240"/>
             <wp:effectExtent l="19050" t="0" r="0" b="0"/>
             <wp:docPr id="13" name="Picture 13"/>
@@ -3990,7 +3004,7 @@
           <w:szCs w:val="20"/>
         </w:rPr>
         <w:drawing>
-          <wp:inline distT="0" distB="0" distL="0" distR="0">
+          <wp:inline distT="0" distB="0" distL="0" distR="0" wp14:anchorId="0FE23DC8" wp14:editId="7568C88B">
             <wp:extent cx="5943600" cy="3659746"/>
             <wp:effectExtent l="19050" t="0" r="0" b="0"/>
             <wp:docPr id="16" name="Picture 16"/>
@@ -4062,7 +3076,7 @@
         </w:rPr>
         <w:lastRenderedPageBreak/>
         <w:drawing>
-          <wp:inline distT="0" distB="0" distL="0" distR="0">
+          <wp:inline distT="0" distB="0" distL="0" distR="0" wp14:anchorId="4FE260C0" wp14:editId="3AA68117">
             <wp:extent cx="5943600" cy="1345153"/>
             <wp:effectExtent l="19050" t="0" r="0" b="0"/>
             <wp:docPr id="19" name="Picture 19"/>
@@ -4133,7 +3147,7 @@
           <w:szCs w:val="20"/>
         </w:rPr>
         <w:drawing>
-          <wp:inline distT="0" distB="0" distL="0" distR="0">
+          <wp:inline distT="0" distB="0" distL="0" distR="0" wp14:anchorId="20B312F1" wp14:editId="10EA7B40">
             <wp:extent cx="5943600" cy="2337902"/>
             <wp:effectExtent l="19050" t="0" r="0" b="0"/>
             <wp:docPr id="22" name="Picture 22"/>
@@ -4204,7 +3218,7 @@
           <w:szCs w:val="20"/>
         </w:rPr>
         <w:drawing>
-          <wp:inline distT="0" distB="0" distL="0" distR="0">
+          <wp:inline distT="0" distB="0" distL="0" distR="0" wp14:anchorId="0E86F59C" wp14:editId="6A890D5A">
             <wp:extent cx="5943600" cy="3058858"/>
             <wp:effectExtent l="19050" t="0" r="0" b="0"/>
             <wp:docPr id="25" name="Picture 25"/>
@@ -4276,7 +3290,7 @@
         </w:rPr>
         <w:lastRenderedPageBreak/>
         <w:drawing>
-          <wp:inline distT="0" distB="0" distL="0" distR="0">
+          <wp:inline distT="0" distB="0" distL="0" distR="0" wp14:anchorId="26D231EE" wp14:editId="68D23114">
             <wp:extent cx="5943600" cy="3352139"/>
             <wp:effectExtent l="19050" t="0" r="0" b="0"/>
             <wp:docPr id="28" name="Picture 28"/>
@@ -4347,7 +3361,7 @@
           <w:szCs w:val="20"/>
         </w:rPr>
         <w:drawing>
-          <wp:inline distT="0" distB="0" distL="0" distR="0">
+          <wp:inline distT="0" distB="0" distL="0" distR="0" wp14:anchorId="62B1C041" wp14:editId="58295E58">
             <wp:extent cx="5943600" cy="2887936"/>
             <wp:effectExtent l="19050" t="0" r="0" b="0"/>
             <wp:docPr id="31" name="Picture 31"/>
@@ -4418,7 +3432,7 @@
           <w:szCs w:val="20"/>
         </w:rPr>
         <w:drawing>
-          <wp:inline distT="0" distB="0" distL="0" distR="0">
+          <wp:inline distT="0" distB="0" distL="0" distR="0" wp14:anchorId="461542EA" wp14:editId="38B4E8E5">
             <wp:extent cx="5943600" cy="1427756"/>
             <wp:effectExtent l="19050" t="0" r="0" b="0"/>
             <wp:docPr id="34" name="Picture 34"/>
@@ -4577,7 +3591,6 @@
           <w:lang w:bidi="he-IL"/>
         </w:rPr>
       </w:pPr>
-      <w:proofErr w:type="gramStart"/>
       <w:r>
         <w:rPr>
           <w:rFonts w:ascii="TimesNewRomanPS-ItalicMT" w:cs="TimesNewRomanPS-ItalicMT"/>
@@ -4589,106 +3602,65 @@
           <w:lang w:bidi="he-IL"/>
         </w:rPr>
         <w:lastRenderedPageBreak/>
-        <w:t>product</w:t>
-      </w:r>
-      <w:proofErr w:type="gramEnd"/>
-      <w:r>
-        <w:rPr>
-          <w:rFonts w:ascii="TimesNewRomanPS-ItalicMT" w:cs="TimesNewRomanPS-ItalicMT"/>
-          <w:i/>
-          <w:iCs/>
-          <w:color w:val="0000FF"/>
-          <w:sz w:val="20"/>
-          <w:szCs w:val="20"/>
-          <w:lang w:bidi="he-IL"/>
-        </w:rPr>
-        <w:t>, building a homegrown solution, or simply maintaining the status quo. List any known competitive</w:t>
-      </w:r>
-    </w:p>
-    <w:p>
-      <w:pPr>
-        <w:autoSpaceDE w:val="0"/>
-        <w:autoSpaceDN w:val="0"/>
-        <w:adjustRightInd w:val="0"/>
-        <w:spacing w:after="0" w:line="240" w:lineRule="auto"/>
-        <w:rPr>
-          <w:rFonts w:ascii="TimesNewRomanPS-ItalicMT" w:cs="TimesNewRomanPS-ItalicMT"/>
-          <w:i/>
-          <w:iCs/>
-          <w:color w:val="0000FF"/>
-          <w:sz w:val="20"/>
-          <w:szCs w:val="20"/>
-          <w:lang w:bidi="he-IL"/>
-        </w:rPr>
-      </w:pPr>
-      <w:proofErr w:type="gramStart"/>
-      <w:r>
-        <w:rPr>
-          <w:rFonts w:ascii="TimesNewRomanPS-ItalicMT" w:cs="TimesNewRomanPS-ItalicMT"/>
-          <w:i/>
-          <w:iCs/>
-          <w:color w:val="0000FF"/>
-          <w:sz w:val="20"/>
-          <w:szCs w:val="20"/>
-          <w:lang w:bidi="he-IL"/>
-        </w:rPr>
-        <w:t>choices</w:t>
-      </w:r>
-      <w:proofErr w:type="gramEnd"/>
-      <w:r>
-        <w:rPr>
-          <w:rFonts w:ascii="TimesNewRomanPS-ItalicMT" w:cs="TimesNewRomanPS-ItalicMT"/>
-          <w:i/>
-          <w:iCs/>
-          <w:color w:val="0000FF"/>
-          <w:sz w:val="20"/>
-          <w:szCs w:val="20"/>
-          <w:lang w:bidi="he-IL"/>
-        </w:rPr>
-        <w:t xml:space="preserve"> that exist or may become available. Include the major strengths and weaknesses of each competitor</w:t>
-      </w:r>
-    </w:p>
-    <w:p>
-      <w:pPr>
-        <w:autoSpaceDE w:val="0"/>
-        <w:autoSpaceDN w:val="0"/>
-        <w:adjustRightInd w:val="0"/>
-        <w:spacing w:after="0" w:line="240" w:lineRule="auto"/>
-        <w:rPr>
-          <w:rFonts w:ascii="TimesNewRomanPS-ItalicMT" w:cs="TimesNewRomanPS-ItalicMT"/>
-          <w:i/>
-          <w:iCs/>
-          <w:color w:val="0000FF"/>
-          <w:sz w:val="20"/>
-          <w:szCs w:val="20"/>
-          <w:lang w:bidi="he-IL"/>
-        </w:rPr>
-      </w:pPr>
-      <w:proofErr w:type="gramStart"/>
-      <w:r>
-        <w:rPr>
-          <w:rFonts w:ascii="TimesNewRomanPS-ItalicMT" w:cs="TimesNewRomanPS-ItalicMT"/>
-          <w:i/>
-          <w:iCs/>
-          <w:color w:val="0000FF"/>
-          <w:sz w:val="20"/>
-          <w:szCs w:val="20"/>
-          <w:lang w:bidi="he-IL"/>
-        </w:rPr>
-        <w:t>as</w:t>
-      </w:r>
-      <w:proofErr w:type="gramEnd"/>
-      <w:r>
-        <w:rPr>
-          <w:rFonts w:ascii="TimesNewRomanPS-ItalicMT" w:cs="TimesNewRomanPS-ItalicMT"/>
-          <w:i/>
-          <w:iCs/>
-          <w:color w:val="0000FF"/>
-          <w:sz w:val="20"/>
-          <w:szCs w:val="20"/>
-          <w:lang w:bidi="he-IL"/>
-        </w:rPr>
-        <w:t xml:space="preserve"> perceived by the stakeholder or end user.]</w:t>
+        <w:t>product, building a homegrown solution, or simply maintaining the status quo. List any known competitive</w:t>
+      </w:r>
+    </w:p>
+    <w:p>
+      <w:pPr>
+        <w:autoSpaceDE w:val="0"/>
+        <w:autoSpaceDN w:val="0"/>
+        <w:adjustRightInd w:val="0"/>
+        <w:spacing w:after="0" w:line="240" w:lineRule="auto"/>
+        <w:rPr>
+          <w:rFonts w:ascii="TimesNewRomanPS-ItalicMT" w:cs="TimesNewRomanPS-ItalicMT"/>
+          <w:i/>
+          <w:iCs/>
+          <w:color w:val="0000FF"/>
+          <w:sz w:val="20"/>
+          <w:szCs w:val="20"/>
+          <w:lang w:bidi="he-IL"/>
+        </w:rPr>
+      </w:pPr>
+      <w:r>
+        <w:rPr>
+          <w:rFonts w:ascii="TimesNewRomanPS-ItalicMT" w:cs="TimesNewRomanPS-ItalicMT"/>
+          <w:i/>
+          <w:iCs/>
+          <w:color w:val="0000FF"/>
+          <w:sz w:val="20"/>
+          <w:szCs w:val="20"/>
+          <w:lang w:bidi="he-IL"/>
+        </w:rPr>
+        <w:t>choices that exist or may become available. Include the major strengths and weaknesses of each competitor</w:t>
+      </w:r>
+    </w:p>
+    <w:p>
+      <w:pPr>
+        <w:autoSpaceDE w:val="0"/>
+        <w:autoSpaceDN w:val="0"/>
+        <w:adjustRightInd w:val="0"/>
+        <w:spacing w:after="0" w:line="240" w:lineRule="auto"/>
+        <w:rPr>
+          <w:rFonts w:ascii="TimesNewRomanPS-ItalicMT" w:cs="TimesNewRomanPS-ItalicMT"/>
+          <w:i/>
+          <w:iCs/>
+          <w:color w:val="0000FF"/>
+          <w:sz w:val="20"/>
+          <w:szCs w:val="20"/>
+          <w:lang w:bidi="he-IL"/>
+        </w:rPr>
+      </w:pPr>
+      <w:r>
+        <w:rPr>
+          <w:rFonts w:ascii="TimesNewRomanPS-ItalicMT" w:cs="TimesNewRomanPS-ItalicMT"/>
+          <w:i/>
+          <w:iCs/>
+          <w:color w:val="0000FF"/>
+          <w:sz w:val="20"/>
+          <w:szCs w:val="20"/>
+          <w:lang w:bidi="he-IL"/>
+        </w:rPr>
+        <w:t>as perceived by the stakeholder or end user.]</w:t>
       </w:r>
     </w:p>
     <w:p>
@@ -4796,31 +3768,17 @@
           <w:lang w:bidi="he-IL"/>
         </w:rPr>
       </w:pPr>
-      <w:proofErr w:type="gramStart"/>
-      <w:r>
-        <w:rPr>
-          <w:rFonts w:ascii="TimesNewRomanPS-ItalicMT" w:cs="TimesNewRomanPS-ItalicMT"/>
-          <w:i/>
-          <w:iCs/>
-          <w:color w:val="0000FF"/>
-          <w:sz w:val="20"/>
-          <w:szCs w:val="20"/>
-          <w:lang w:bidi="he-IL"/>
-        </w:rPr>
-        <w:t>and</w:t>
-      </w:r>
-      <w:proofErr w:type="gramEnd"/>
-      <w:r>
-        <w:rPr>
-          <w:rFonts w:ascii="TimesNewRomanPS-ItalicMT" w:cs="TimesNewRomanPS-ItalicMT"/>
-          <w:i/>
-          <w:iCs/>
-          <w:color w:val="0000FF"/>
-          <w:sz w:val="20"/>
-          <w:szCs w:val="20"/>
-          <w:lang w:bidi="he-IL"/>
-        </w:rPr>
-        <w:t xml:space="preserve"> environmental requirements.</w:t>
+      <w:r>
+        <w:rPr>
+          <w:rFonts w:ascii="TimesNewRomanPS-ItalicMT" w:cs="TimesNewRomanPS-ItalicMT"/>
+          <w:i/>
+          <w:iCs/>
+          <w:color w:val="0000FF"/>
+          <w:sz w:val="20"/>
+          <w:szCs w:val="20"/>
+          <w:lang w:bidi="he-IL"/>
+        </w:rPr>
+        <w:t>and environmental requirements.</w:t>
       </w:r>
     </w:p>
     <w:p>
@@ -4868,31 +3826,17 @@
           <w:lang w:bidi="he-IL"/>
         </w:rPr>
       </w:pPr>
-      <w:proofErr w:type="gramStart"/>
-      <w:r>
-        <w:rPr>
-          <w:rFonts w:ascii="TimesNewRomanPS-ItalicMT" w:cs="TimesNewRomanPS-ItalicMT"/>
-          <w:i/>
-          <w:iCs/>
-          <w:color w:val="0000FF"/>
-          <w:sz w:val="20"/>
-          <w:szCs w:val="20"/>
-          <w:lang w:bidi="he-IL"/>
-        </w:rPr>
-        <w:t>characteristics</w:t>
-      </w:r>
-      <w:proofErr w:type="gramEnd"/>
-      <w:r>
-        <w:rPr>
-          <w:rFonts w:ascii="TimesNewRomanPS-ItalicMT" w:cs="TimesNewRomanPS-ItalicMT"/>
-          <w:i/>
-          <w:iCs/>
-          <w:color w:val="0000FF"/>
-          <w:sz w:val="20"/>
-          <w:szCs w:val="20"/>
-          <w:lang w:bidi="he-IL"/>
-        </w:rPr>
-        <w:t xml:space="preserve"> that are not captured in the Feature Set.</w:t>
+      <w:r>
+        <w:rPr>
+          <w:rFonts w:ascii="TimesNewRomanPS-ItalicMT" w:cs="TimesNewRomanPS-ItalicMT"/>
+          <w:i/>
+          <w:iCs/>
+          <w:color w:val="0000FF"/>
+          <w:sz w:val="20"/>
+          <w:szCs w:val="20"/>
+          <w:lang w:bidi="he-IL"/>
+        </w:rPr>
+        <w:t>characteristics that are not captured in the Feature Set.</w:t>
       </w:r>
     </w:p>
     <w:p>
@@ -4969,31 +3913,17 @@
           <w:lang w:bidi="he-IL"/>
         </w:rPr>
       </w:pPr>
-      <w:proofErr w:type="gramStart"/>
-      <w:r>
-        <w:rPr>
-          <w:rFonts w:ascii="TimesNewRomanPS-ItalicMT" w:cs="TimesNewRomanPS-ItalicMT"/>
-          <w:i/>
-          <w:iCs/>
-          <w:color w:val="0000FF"/>
-          <w:sz w:val="20"/>
-          <w:szCs w:val="20"/>
-          <w:lang w:bidi="he-IL"/>
-        </w:rPr>
-        <w:t>labeling</w:t>
-      </w:r>
-      <w:proofErr w:type="gramEnd"/>
-      <w:r>
-        <w:rPr>
-          <w:rFonts w:ascii="TimesNewRomanPS-ItalicMT" w:cs="TimesNewRomanPS-ItalicMT"/>
-          <w:i/>
-          <w:iCs/>
-          <w:color w:val="0000FF"/>
-          <w:sz w:val="20"/>
-          <w:szCs w:val="20"/>
-          <w:lang w:bidi="he-IL"/>
-        </w:rPr>
-        <w:t>, and packaging requirements.</w:t>
+      <w:r>
+        <w:rPr>
+          <w:rFonts w:ascii="TimesNewRomanPS-ItalicMT" w:cs="TimesNewRomanPS-ItalicMT"/>
+          <w:i/>
+          <w:iCs/>
+          <w:color w:val="0000FF"/>
+          <w:sz w:val="20"/>
+          <w:szCs w:val="20"/>
+          <w:lang w:bidi="he-IL"/>
+        </w:rPr>
+        <w:t>labeling, and packaging requirements.</w:t>
       </w:r>
     </w:p>
     <w:p>
@@ -5026,31 +3956,17 @@
       </w:r>
     </w:p>
     <w:p>
-      <w:proofErr w:type="gramStart"/>
-      <w:r>
-        <w:rPr>
-          <w:rFonts w:ascii="TimesNewRomanPS-ItalicMT" w:cs="TimesNewRomanPS-ItalicMT"/>
-          <w:i/>
-          <w:iCs/>
-          <w:color w:val="0000FF"/>
-          <w:sz w:val="20"/>
-          <w:szCs w:val="20"/>
-          <w:lang w:bidi="he-IL"/>
-        </w:rPr>
-        <w:t>benefit</w:t>
-      </w:r>
-      <w:proofErr w:type="gramEnd"/>
-      <w:r>
-        <w:rPr>
-          <w:rFonts w:ascii="TimesNewRomanPS-ItalicMT" w:cs="TimesNewRomanPS-ItalicMT"/>
-          <w:i/>
-          <w:iCs/>
-          <w:color w:val="0000FF"/>
-          <w:sz w:val="20"/>
-          <w:szCs w:val="20"/>
-          <w:lang w:bidi="he-IL"/>
-        </w:rPr>
-        <w:t>, effort, and risk.]</w:t>
+      <w:r>
+        <w:rPr>
+          <w:rFonts w:ascii="TimesNewRomanPS-ItalicMT" w:cs="TimesNewRomanPS-ItalicMT"/>
+          <w:i/>
+          <w:iCs/>
+          <w:color w:val="0000FF"/>
+          <w:sz w:val="20"/>
+          <w:szCs w:val="20"/>
+          <w:lang w:bidi="he-IL"/>
+        </w:rPr>
+        <w:t>benefit, effort, and risk.]</w:t>
       </w:r>
     </w:p>
     <w:sectPr>
@@ -5064,7 +3980,7 @@
 </file>
 
 <file path=word/styles.xml><?xml version="1.0" encoding="utf-8"?>
-<w:styles xmlns:r="http://schemas.openxmlformats.org/officeDocument/2006/relationships" xmlns:w="http://schemas.openxmlformats.org/wordprocessingml/2006/main">
+<w:styles xmlns:mc="http://schemas.openxmlformats.org/markup-compatibility/2006" xmlns:r="http://schemas.openxmlformats.org/officeDocument/2006/relationships" xmlns:w="http://schemas.openxmlformats.org/wordprocessingml/2006/main" xmlns:w14="http://schemas.microsoft.com/office/word/2010/wordml" xmlns:w15="http://schemas.microsoft.com/office/word/2012/wordml" xmlns:w16cex="http://schemas.microsoft.com/office/word/2018/wordml/cex" xmlns:w16cid="http://schemas.microsoft.com/office/word/2016/wordml/cid" xmlns:w16="http://schemas.microsoft.com/office/word/2018/wordml" xmlns:w16se="http://schemas.microsoft.com/office/word/2015/wordml/symex" mc:Ignorable="w14 w15 w16se w16cid w16 w16cex">
   <w:docDefaults>
     <w:rPrDefault>
       <w:rPr>
@@ -5080,144 +3996,383 @@
       </w:pPr>
     </w:pPrDefault>
   </w:docDefaults>
-  <w:latentStyles w:defLockedState="0" w:defUIPriority="99" w:defSemiHidden="1" w:defUnhideWhenUsed="1" w:defQFormat="0" w:count="267">
-    <w:lsdException w:name="Normal" w:semiHidden="0" w:uiPriority="0" w:unhideWhenUsed="0" w:qFormat="1"/>
-    <w:lsdException w:name="heading 1" w:semiHidden="0" w:uiPriority="9" w:unhideWhenUsed="0" w:qFormat="1"/>
-    <w:lsdException w:name="heading 2" w:uiPriority="9" w:qFormat="1"/>
-    <w:lsdException w:name="heading 3" w:uiPriority="9" w:qFormat="1"/>
-    <w:lsdException w:name="heading 4" w:uiPriority="9" w:qFormat="1"/>
-    <w:lsdException w:name="heading 5" w:uiPriority="9" w:qFormat="1"/>
-    <w:lsdException w:name="heading 6" w:uiPriority="9" w:qFormat="1"/>
-    <w:lsdException w:name="heading 7" w:uiPriority="9" w:qFormat="1"/>
-    <w:lsdException w:name="heading 8" w:uiPriority="9" w:qFormat="1"/>
-    <w:lsdException w:name="heading 9" w:uiPriority="9" w:qFormat="1"/>
-    <w:lsdException w:name="toc 1" w:uiPriority="39"/>
-    <w:lsdException w:name="toc 2" w:uiPriority="39"/>
-    <w:lsdException w:name="toc 3" w:uiPriority="39"/>
-    <w:lsdException w:name="toc 4" w:uiPriority="39"/>
-    <w:lsdException w:name="toc 5" w:uiPriority="39"/>
-    <w:lsdException w:name="toc 6" w:uiPriority="39"/>
-    <w:lsdException w:name="toc 7" w:uiPriority="39"/>
-    <w:lsdException w:name="toc 8" w:uiPriority="39"/>
-    <w:lsdException w:name="toc 9" w:uiPriority="39"/>
-    <w:lsdException w:name="caption" w:uiPriority="35" w:qFormat="1"/>
-    <w:lsdException w:name="Title" w:semiHidden="0" w:uiPriority="10" w:unhideWhenUsed="0" w:qFormat="1"/>
-    <w:lsdException w:name="Default Paragraph Font" w:uiPriority="1"/>
-    <w:lsdException w:name="Subtitle" w:semiHidden="0" w:uiPriority="11" w:unhideWhenUsed="0" w:qFormat="1"/>
-    <w:lsdException w:name="Strong" w:semiHidden="0" w:uiPriority="22" w:unhideWhenUsed="0" w:qFormat="1"/>
-    <w:lsdException w:name="Emphasis" w:semiHidden="0" w:uiPriority="20" w:unhideWhenUsed="0" w:qFormat="1"/>
-    <w:lsdException w:name="Table Grid" w:semiHidden="0" w:uiPriority="59" w:unhideWhenUsed="0"/>
-    <w:lsdException w:name="Placeholder Text" w:unhideWhenUsed="0"/>
-    <w:lsdException w:name="No Spacing" w:semiHidden="0" w:uiPriority="1" w:unhideWhenUsed="0" w:qFormat="1"/>
-    <w:lsdException w:name="Light Shading" w:semiHidden="0" w:uiPriority="60" w:unhideWhenUsed="0"/>
-    <w:lsdException w:name="Light List" w:semiHidden="0" w:uiPriority="61" w:unhideWhenUsed="0"/>
-    <w:lsdException w:name="Light Grid" w:semiHidden="0" w:uiPriority="62" w:unhideWhenUsed="0"/>
-    <w:lsdException w:name="Medium Shading 1" w:semiHidden="0" w:uiPriority="63" w:unhideWhenUsed="0"/>
-    <w:lsdException w:name="Medium Shading 2" w:semiHidden="0" w:uiPriority="64" w:unhideWhenUsed="0"/>
-    <w:lsdException w:name="Medium List 1" w:semiHidden="0" w:uiPriority="65" w:unhideWhenUsed="0"/>
-    <w:lsdException w:name="Medium List 2" w:semiHidden="0" w:uiPriority="66" w:unhideWhenUsed="0"/>
-    <w:lsdException w:name="Medium Grid 1" w:semiHidden="0" w:uiPriority="67" w:unhideWhenUsed="0"/>
-    <w:lsdException w:name="Medium Grid 2" w:semiHidden="0" w:uiPriority="68" w:unhideWhenUsed="0"/>
-    <w:lsdException w:name="Medium Grid 3" w:semiHidden="0" w:uiPriority="69" w:unhideWhenUsed="0"/>
-    <w:lsdException w:name="Dark List" w:semiHidden="0" w:uiPriority="70" w:unhideWhenUsed="0"/>
-    <w:lsdException w:name="Colorful Shading" w:semiHidden="0" w:uiPriority="71" w:unhideWhenUsed="0"/>
-    <w:lsdException w:name="Colorful List" w:semiHidden="0" w:uiPriority="72" w:unhideWhenUsed="0"/>
-    <w:lsdException w:name="Colorful Grid" w:semiHidden="0" w:uiPriority="73" w:unhideWhenUsed="0"/>
-    <w:lsdException w:name="Light Shading Accent 1" w:semiHidden="0" w:uiPriority="60" w:unhideWhenUsed="0"/>
-    <w:lsdException w:name="Light List Accent 1" w:semiHidden="0" w:uiPriority="61" w:unhideWhenUsed="0"/>
-    <w:lsdException w:name="Light Grid Accent 1" w:semiHidden="0" w:uiPriority="62" w:unhideWhenUsed="0"/>
-    <w:lsdException w:name="Medium Shading 1 Accent 1" w:semiHidden="0" w:uiPriority="63" w:unhideWhenUsed="0"/>
-    <w:lsdException w:name="Medium Shading 2 Accent 1" w:semiHidden="0" w:uiPriority="64" w:unhideWhenUsed="0"/>
-    <w:lsdException w:name="Medium List 1 Accent 1" w:semiHidden="0" w:uiPriority="65" w:unhideWhenUsed="0"/>
-    <w:lsdException w:name="Revision" w:unhideWhenUsed="0"/>
-    <w:lsdException w:name="List Paragraph" w:semiHidden="0" w:uiPriority="34" w:unhideWhenUsed="0" w:qFormat="1"/>
-    <w:lsdException w:name="Quote" w:semiHidden="0" w:uiPriority="29" w:unhideWhenUsed="0" w:qFormat="1"/>
-    <w:lsdException w:name="Intense Quote" w:semiHidden="0" w:uiPriority="30" w:unhideWhenUsed="0" w:qFormat="1"/>
-    <w:lsdException w:name="Medium List 2 Accent 1" w:semiHidden="0" w:uiPriority="66" w:unhideWhenUsed="0"/>
-    <w:lsdException w:name="Medium Grid 1 Accent 1" w:semiHidden="0" w:uiPriority="67" w:unhideWhenUsed="0"/>
-    <w:lsdException w:name="Medium Grid 2 Accent 1" w:semiHidden="0" w:uiPriority="68" w:unhideWhenUsed="0"/>
-    <w:lsdException w:name="Medium Grid 3 Accent 1" w:semiHidden="0" w:uiPriority="69" w:unhideWhenUsed="0"/>
-    <w:lsdException w:name="Dark List Accent 1" w:semiHidden="0" w:uiPriority="70" w:unhideWhenUsed="0"/>
-    <w:lsdException w:name="Colorful Shading Accent 1" w:semiHidden="0" w:uiPriority="71" w:unhideWhenUsed="0"/>
-    <w:lsdException w:name="Colorful List Accent 1" w:semiHidden="0" w:uiPriority="72" w:unhideWhenUsed="0"/>
-    <w:lsdException w:name="Colorful Grid Accent 1" w:semiHidden="0" w:uiPriority="73" w:unhideWhenUsed="0"/>
-    <w:lsdException w:name="Light Shading Accent 2" w:semiHidden="0" w:uiPriority="60" w:unhideWhenUsed="0"/>
-    <w:lsdException w:name="Light List Accent 2" w:semiHidden="0" w:uiPriority="61" w:unhideWhenUsed="0"/>
-    <w:lsdException w:name="Light Grid Accent 2" w:semiHidden="0" w:uiPriority="62" w:unhideWhenUsed="0"/>
-    <w:lsdException w:name="Medium Shading 1 Accent 2" w:semiHidden="0" w:uiPriority="63" w:unhideWhenUsed="0"/>
-    <w:lsdException w:name="Medium Shading 2 Accent 2" w:semiHidden="0" w:uiPriority="64" w:unhideWhenUsed="0"/>
-    <w:lsdException w:name="Medium List 1 Accent 2" w:semiHidden="0" w:uiPriority="65" w:unhideWhenUsed="0"/>
-    <w:lsdException w:name="Medium List 2 Accent 2" w:semiHidden="0" w:uiPriority="66" w:unhideWhenUsed="0"/>
-    <w:lsdException w:name="Medium Grid 1 Accent 2" w:semiHidden="0" w:uiPriority="67" w:unhideWhenUsed="0"/>
-    <w:lsdException w:name="Medium Grid 2 Accent 2" w:semiHidden="0" w:uiPriority="68" w:unhideWhenUsed="0"/>
-    <w:lsdException w:name="Medium Grid 3 Accent 2" w:semiHidden="0" w:uiPriority="69" w:unhideWhenUsed="0"/>
-    <w:lsdException w:name="Dark List Accent 2" w:semiHidden="0" w:uiPriority="70" w:unhideWhenUsed="0"/>
-    <w:lsdException w:name="Colorful Shading Accent 2" w:semiHidden="0" w:uiPriority="71" w:unhideWhenUsed="0"/>
-    <w:lsdException w:name="Colorful List Accent 2" w:semiHidden="0" w:uiPriority="72" w:unhideWhenUsed="0"/>
-    <w:lsdException w:name="Colorful Grid Accent 2" w:semiHidden="0" w:uiPriority="73" w:unhideWhenUsed="0"/>
-    <w:lsdException w:name="Light Shading Accent 3" w:semiHidden="0" w:uiPriority="60" w:unhideWhenUsed="0"/>
-    <w:lsdException w:name="Light List Accent 3" w:semiHidden="0" w:uiPriority="61" w:unhideWhenUsed="0"/>
-    <w:lsdException w:name="Light Grid Accent 3" w:semiHidden="0" w:uiPriority="62" w:unhideWhenUsed="0"/>
-    <w:lsdException w:name="Medium Shading 1 Accent 3" w:semiHidden="0" w:uiPriority="63" w:unhideWhenUsed="0"/>
-    <w:lsdException w:name="Medium Shading 2 Accent 3" w:semiHidden="0" w:uiPriority="64" w:unhideWhenUsed="0"/>
-    <w:lsdException w:name="Medium List 1 Accent 3" w:semiHidden="0" w:uiPriority="65" w:unhideWhenUsed="0"/>
-    <w:lsdException w:name="Medium List 2 Accent 3" w:semiHidden="0" w:uiPriority="66" w:unhideWhenUsed="0"/>
-    <w:lsdException w:name="Medium Grid 1 Accent 3" w:semiHidden="0" w:uiPriority="67" w:unhideWhenUsed="0"/>
-    <w:lsdException w:name="Medium Grid 2 Accent 3" w:semiHidden="0" w:uiPriority="68" w:unhideWhenUsed="0"/>
-    <w:lsdException w:name="Medium Grid 3 Accent 3" w:semiHidden="0" w:uiPriority="69" w:unhideWhenUsed="0"/>
-    <w:lsdException w:name="Dark List Accent 3" w:semiHidden="0" w:uiPriority="70" w:unhideWhenUsed="0"/>
-    <w:lsdException w:name="Colorful Shading Accent 3" w:semiHidden="0" w:uiPriority="71" w:unhideWhenUsed="0"/>
-    <w:lsdException w:name="Colorful List Accent 3" w:semiHidden="0" w:uiPriority="72" w:unhideWhenUsed="0"/>
-    <w:lsdException w:name="Colorful Grid Accent 3" w:semiHidden="0" w:uiPriority="73" w:unhideWhenUsed="0"/>
-    <w:lsdException w:name="Light Shading Accent 4" w:semiHidden="0" w:uiPriority="60" w:unhideWhenUsed="0"/>
-    <w:lsdException w:name="Light List Accent 4" w:semiHidden="0" w:uiPriority="61" w:unhideWhenUsed="0"/>
-    <w:lsdException w:name="Light Grid Accent 4" w:semiHidden="0" w:uiPriority="62" w:unhideWhenUsed="0"/>
-    <w:lsdException w:name="Medium Shading 1 Accent 4" w:semiHidden="0" w:uiPriority="63" w:unhideWhenUsed="0"/>
-    <w:lsdException w:name="Medium Shading 2 Accent 4" w:semiHidden="0" w:uiPriority="64" w:unhideWhenUsed="0"/>
-    <w:lsdException w:name="Medium List 1 Accent 4" w:semiHidden="0" w:uiPriority="65" w:unhideWhenUsed="0"/>
-    <w:lsdException w:name="Medium List 2 Accent 4" w:semiHidden="0" w:uiPriority="66" w:unhideWhenUsed="0"/>
-    <w:lsdException w:name="Medium Grid 1 Accent 4" w:semiHidden="0" w:uiPriority="67" w:unhideWhenUsed="0"/>
-    <w:lsdException w:name="Medium Grid 2 Accent 4" w:semiHidden="0" w:uiPriority="68" w:unhideWhenUsed="0"/>
-    <w:lsdException w:name="Medium Grid 3 Accent 4" w:semiHidden="0" w:uiPriority="69" w:unhideWhenUsed="0"/>
-    <w:lsdException w:name="Dark List Accent 4" w:semiHidden="0" w:uiPriority="70" w:unhideWhenUsed="0"/>
-    <w:lsdException w:name="Colorful Shading Accent 4" w:semiHidden="0" w:uiPriority="71" w:unhideWhenUsed="0"/>
-    <w:lsdException w:name="Colorful List Accent 4" w:semiHidden="0" w:uiPriority="72" w:unhideWhenUsed="0"/>
-    <w:lsdException w:name="Colorful Grid Accent 4" w:semiHidden="0" w:uiPriority="73" w:unhideWhenUsed="0"/>
-    <w:lsdException w:name="Light Shading Accent 5" w:semiHidden="0" w:uiPriority="60" w:unhideWhenUsed="0"/>
-    <w:lsdException w:name="Light List Accent 5" w:semiHidden="0" w:uiPriority="61" w:unhideWhenUsed="0"/>
-    <w:lsdException w:name="Light Grid Accent 5" w:semiHidden="0" w:uiPriority="62" w:unhideWhenUsed="0"/>
-    <w:lsdException w:name="Medium Shading 1 Accent 5" w:semiHidden="0" w:uiPriority="63" w:unhideWhenUsed="0"/>
-    <w:lsdException w:name="Medium Shading 2 Accent 5" w:semiHidden="0" w:uiPriority="64" w:unhideWhenUsed="0"/>
-    <w:lsdException w:name="Medium List 1 Accent 5" w:semiHidden="0" w:uiPriority="65" w:unhideWhenUsed="0"/>
-    <w:lsdException w:name="Medium List 2 Accent 5" w:semiHidden="0" w:uiPriority="66" w:unhideWhenUsed="0"/>
-    <w:lsdException w:name="Medium Grid 1 Accent 5" w:semiHidden="0" w:uiPriority="67" w:unhideWhenUsed="0"/>
-    <w:lsdException w:name="Medium Grid 2 Accent 5" w:semiHidden="0" w:uiPriority="68" w:unhideWhenUsed="0"/>
-    <w:lsdException w:name="Medium Grid 3 Accent 5" w:semiHidden="0" w:uiPriority="69" w:unhideWhenUsed="0"/>
-    <w:lsdException w:name="Dark List Accent 5" w:semiHidden="0" w:uiPriority="70" w:unhideWhenUsed="0"/>
-    <w:lsdException w:name="Colorful Shading Accent 5" w:semiHidden="0" w:uiPriority="71" w:unhideWhenUsed="0"/>
-    <w:lsdException w:name="Colorful List Accent 5" w:semiHidden="0" w:uiPriority="72" w:unhideWhenUsed="0"/>
-    <w:lsdException w:name="Colorful Grid Accent 5" w:semiHidden="0" w:uiPriority="73" w:unhideWhenUsed="0"/>
-    <w:lsdException w:name="Light Shading Accent 6" w:semiHidden="0" w:uiPriority="60" w:unhideWhenUsed="0"/>
-    <w:lsdException w:name="Light List Accent 6" w:semiHidden="0" w:uiPriority="61" w:unhideWhenUsed="0"/>
-    <w:lsdException w:name="Light Grid Accent 6" w:semiHidden="0" w:uiPriority="62" w:unhideWhenUsed="0"/>
-    <w:lsdException w:name="Medium Shading 1 Accent 6" w:semiHidden="0" w:uiPriority="63" w:unhideWhenUsed="0"/>
-    <w:lsdException w:name="Medium Shading 2 Accent 6" w:semiHidden="0" w:uiPriority="64" w:unhideWhenUsed="0"/>
-    <w:lsdException w:name="Medium List 1 Accent 6" w:semiHidden="0" w:uiPriority="65" w:unhideWhenUsed="0"/>
-    <w:lsdException w:name="Medium List 2 Accent 6" w:semiHidden="0" w:uiPriority="66" w:unhideWhenUsed="0"/>
-    <w:lsdException w:name="Medium Grid 1 Accent 6" w:semiHidden="0" w:uiPriority="67" w:unhideWhenUsed="0"/>
-    <w:lsdException w:name="Medium Grid 2 Accent 6" w:semiHidden="0" w:uiPriority="68" w:unhideWhenUsed="0"/>
-    <w:lsdException w:name="Medium Grid 3 Accent 6" w:semiHidden="0" w:uiPriority="69" w:unhideWhenUsed="0"/>
-    <w:lsdException w:name="Dark List Accent 6" w:semiHidden="0" w:uiPriority="70" w:unhideWhenUsed="0"/>
-    <w:lsdException w:name="Colorful Shading Accent 6" w:semiHidden="0" w:uiPriority="71" w:unhideWhenUsed="0"/>
-    <w:lsdException w:name="Colorful List Accent 6" w:semiHidden="0" w:uiPriority="72" w:unhideWhenUsed="0"/>
-    <w:lsdException w:name="Colorful Grid Accent 6" w:semiHidden="0" w:uiPriority="73" w:unhideWhenUsed="0"/>
-    <w:lsdException w:name="Subtle Emphasis" w:semiHidden="0" w:uiPriority="19" w:unhideWhenUsed="0" w:qFormat="1"/>
-    <w:lsdException w:name="Intense Emphasis" w:semiHidden="0" w:uiPriority="21" w:unhideWhenUsed="0" w:qFormat="1"/>
-    <w:lsdException w:name="Subtle Reference" w:semiHidden="0" w:uiPriority="31" w:unhideWhenUsed="0" w:qFormat="1"/>
-    <w:lsdException w:name="Intense Reference" w:semiHidden="0" w:uiPriority="32" w:unhideWhenUsed="0" w:qFormat="1"/>
-    <w:lsdException w:name="Book Title" w:semiHidden="0" w:uiPriority="33" w:unhideWhenUsed="0" w:qFormat="1"/>
-    <w:lsdException w:name="Bibliography" w:uiPriority="37"/>
-    <w:lsdException w:name="TOC Heading" w:uiPriority="39" w:qFormat="1"/>
+  <w:latentStyles w:defLockedState="0" w:defUIPriority="99" w:defSemiHidden="0" w:defUnhideWhenUsed="0" w:defQFormat="0" w:count="376">
+    <w:lsdException w:name="Normal" w:uiPriority="0" w:qFormat="1"/>
+    <w:lsdException w:name="heading 1" w:uiPriority="9" w:qFormat="1"/>
+    <w:lsdException w:name="heading 2" w:semiHidden="1" w:uiPriority="9" w:unhideWhenUsed="1" w:qFormat="1"/>
+    <w:lsdException w:name="heading 3" w:semiHidden="1" w:uiPriority="9" w:unhideWhenUsed="1" w:qFormat="1"/>
+    <w:lsdException w:name="heading 4" w:semiHidden="1" w:uiPriority="9" w:unhideWhenUsed="1" w:qFormat="1"/>
+    <w:lsdException w:name="heading 5" w:semiHidden="1" w:uiPriority="9" w:unhideWhenUsed="1" w:qFormat="1"/>
+    <w:lsdException w:name="heading 6" w:semiHidden="1" w:uiPriority="9" w:unhideWhenUsed="1" w:qFormat="1"/>
+    <w:lsdException w:name="heading 7" w:semiHidden="1" w:uiPriority="9" w:unhideWhenUsed="1" w:qFormat="1"/>
+    <w:lsdException w:name="heading 8" w:semiHidden="1" w:uiPriority="9" w:unhideWhenUsed="1" w:qFormat="1"/>
+    <w:lsdException w:name="heading 9" w:semiHidden="1" w:uiPriority="9" w:unhideWhenUsed="1" w:qFormat="1"/>
+    <w:lsdException w:name="index 1" w:semiHidden="1" w:unhideWhenUsed="1"/>
+    <w:lsdException w:name="index 2" w:semiHidden="1" w:unhideWhenUsed="1"/>
+    <w:lsdException w:name="index 3" w:semiHidden="1" w:unhideWhenUsed="1"/>
+    <w:lsdException w:name="index 4" w:semiHidden="1" w:unhideWhenUsed="1"/>
+    <w:lsdException w:name="index 5" w:semiHidden="1" w:unhideWhenUsed="1"/>
+    <w:lsdException w:name="index 6" w:semiHidden="1" w:unhideWhenUsed="1"/>
+    <w:lsdException w:name="index 7" w:semiHidden="1" w:unhideWhenUsed="1"/>
+    <w:lsdException w:name="index 8" w:semiHidden="1" w:unhideWhenUsed="1"/>
+    <w:lsdException w:name="index 9" w:semiHidden="1" w:unhideWhenUsed="1"/>
+    <w:lsdException w:name="toc 1" w:semiHidden="1" w:uiPriority="39" w:unhideWhenUsed="1"/>
+    <w:lsdException w:name="toc 2" w:semiHidden="1" w:uiPriority="39" w:unhideWhenUsed="1"/>
+    <w:lsdException w:name="toc 3" w:semiHidden="1" w:uiPriority="39" w:unhideWhenUsed="1"/>
+    <w:lsdException w:name="toc 4" w:semiHidden="1" w:uiPriority="39" w:unhideWhenUsed="1"/>
+    <w:lsdException w:name="toc 5" w:semiHidden="1" w:uiPriority="39" w:unhideWhenUsed="1"/>
+    <w:lsdException w:name="toc 6" w:semiHidden="1" w:uiPriority="39" w:unhideWhenUsed="1"/>
+    <w:lsdException w:name="toc 7" w:semiHidden="1" w:uiPriority="39" w:unhideWhenUsed="1"/>
+    <w:lsdException w:name="toc 8" w:semiHidden="1" w:uiPriority="39" w:unhideWhenUsed="1"/>
+    <w:lsdException w:name="toc 9" w:semiHidden="1" w:uiPriority="39" w:unhideWhenUsed="1"/>
+    <w:lsdException w:name="Normal Indent" w:semiHidden="1" w:unhideWhenUsed="1"/>
+    <w:lsdException w:name="footnote text" w:semiHidden="1" w:unhideWhenUsed="1"/>
+    <w:lsdException w:name="annotation text" w:semiHidden="1" w:unhideWhenUsed="1"/>
+    <w:lsdException w:name="header" w:semiHidden="1" w:unhideWhenUsed="1"/>
+    <w:lsdException w:name="footer" w:semiHidden="1" w:unhideWhenUsed="1"/>
+    <w:lsdException w:name="index heading" w:semiHidden="1" w:unhideWhenUsed="1"/>
+    <w:lsdException w:name="caption" w:semiHidden="1" w:uiPriority="35" w:unhideWhenUsed="1" w:qFormat="1"/>
+    <w:lsdException w:name="table of figures" w:semiHidden="1" w:unhideWhenUsed="1"/>
+    <w:lsdException w:name="envelope address" w:semiHidden="1" w:unhideWhenUsed="1"/>
+    <w:lsdException w:name="envelope return" w:semiHidden="1" w:unhideWhenUsed="1"/>
+    <w:lsdException w:name="footnote reference" w:semiHidden="1" w:unhideWhenUsed="1"/>
+    <w:lsdException w:name="annotation reference" w:semiHidden="1" w:unhideWhenUsed="1"/>
+    <w:lsdException w:name="line number" w:semiHidden="1" w:unhideWhenUsed="1"/>
+    <w:lsdException w:name="page number" w:semiHidden="1" w:unhideWhenUsed="1"/>
+    <w:lsdException w:name="endnote reference" w:semiHidden="1" w:unhideWhenUsed="1"/>
+    <w:lsdException w:name="endnote text" w:semiHidden="1" w:unhideWhenUsed="1"/>
+    <w:lsdException w:name="table of authorities" w:semiHidden="1" w:unhideWhenUsed="1"/>
+    <w:lsdException w:name="macro" w:semiHidden="1" w:unhideWhenUsed="1"/>
+    <w:lsdException w:name="toa heading" w:semiHidden="1" w:unhideWhenUsed="1"/>
+    <w:lsdException w:name="List" w:semiHidden="1" w:unhideWhenUsed="1"/>
+    <w:lsdException w:name="List Bullet" w:semiHidden="1" w:unhideWhenUsed="1"/>
+    <w:lsdException w:name="List Number" w:semiHidden="1" w:unhideWhenUsed="1"/>
+    <w:lsdException w:name="List 2" w:semiHidden="1" w:unhideWhenUsed="1"/>
+    <w:lsdException w:name="List 3" w:semiHidden="1" w:unhideWhenUsed="1"/>
+    <w:lsdException w:name="List 4" w:semiHidden="1" w:unhideWhenUsed="1"/>
+    <w:lsdException w:name="List 5" w:semiHidden="1" w:unhideWhenUsed="1"/>
+    <w:lsdException w:name="List Bullet 2" w:semiHidden="1" w:unhideWhenUsed="1"/>
+    <w:lsdException w:name="List Bullet 3" w:semiHidden="1" w:unhideWhenUsed="1"/>
+    <w:lsdException w:name="List Bullet 4" w:semiHidden="1" w:unhideWhenUsed="1"/>
+    <w:lsdException w:name="List Bullet 5" w:semiHidden="1" w:unhideWhenUsed="1"/>
+    <w:lsdException w:name="List Number 2" w:semiHidden="1" w:unhideWhenUsed="1"/>
+    <w:lsdException w:name="List Number 3" w:semiHidden="1" w:unhideWhenUsed="1"/>
+    <w:lsdException w:name="List Number 4" w:semiHidden="1" w:unhideWhenUsed="1"/>
+    <w:lsdException w:name="List Number 5" w:semiHidden="1" w:unhideWhenUsed="1"/>
+    <w:lsdException w:name="Title" w:uiPriority="10" w:qFormat="1"/>
+    <w:lsdException w:name="Closing" w:semiHidden="1" w:unhideWhenUsed="1"/>
+    <w:lsdException w:name="Signature" w:semiHidden="1" w:unhideWhenUsed="1"/>
+    <w:lsdException w:name="Default Paragraph Font" w:semiHidden="1" w:uiPriority="1" w:unhideWhenUsed="1"/>
+    <w:lsdException w:name="Body Text" w:semiHidden="1" w:unhideWhenUsed="1"/>
+    <w:lsdException w:name="Body Text Indent" w:semiHidden="1" w:unhideWhenUsed="1"/>
+    <w:lsdException w:name="List Continue" w:semiHidden="1" w:unhideWhenUsed="1"/>
+    <w:lsdException w:name="List Continue 2" w:semiHidden="1" w:unhideWhenUsed="1"/>
+    <w:lsdException w:name="List Continue 3" w:semiHidden="1" w:unhideWhenUsed="1"/>
+    <w:lsdException w:name="List Continue 4" w:semiHidden="1" w:unhideWhenUsed="1"/>
+    <w:lsdException w:name="List Continue 5" w:semiHidden="1" w:unhideWhenUsed="1"/>
+    <w:lsdException w:name="Message Header" w:semiHidden="1" w:unhideWhenUsed="1"/>
+    <w:lsdException w:name="Subtitle" w:uiPriority="11" w:qFormat="1"/>
+    <w:lsdException w:name="Salutation" w:semiHidden="1" w:unhideWhenUsed="1"/>
+    <w:lsdException w:name="Date" w:semiHidden="1" w:unhideWhenUsed="1"/>
+    <w:lsdException w:name="Body Text First Indent" w:semiHidden="1" w:unhideWhenUsed="1"/>
+    <w:lsdException w:name="Body Text First Indent 2" w:semiHidden="1" w:unhideWhenUsed="1"/>
+    <w:lsdException w:name="Note Heading" w:semiHidden="1" w:unhideWhenUsed="1"/>
+    <w:lsdException w:name="Body Text 2" w:semiHidden="1" w:unhideWhenUsed="1"/>
+    <w:lsdException w:name="Body Text 3" w:semiHidden="1" w:unhideWhenUsed="1"/>
+    <w:lsdException w:name="Body Text Indent 2" w:semiHidden="1" w:unhideWhenUsed="1"/>
+    <w:lsdException w:name="Body Text Indent 3" w:semiHidden="1" w:unhideWhenUsed="1"/>
+    <w:lsdException w:name="Block Text" w:semiHidden="1" w:unhideWhenUsed="1"/>
+    <w:lsdException w:name="Hyperlink" w:semiHidden="1" w:unhideWhenUsed="1"/>
+    <w:lsdException w:name="FollowedHyperlink" w:semiHidden="1" w:unhideWhenUsed="1"/>
+    <w:lsdException w:name="Strong" w:uiPriority="22" w:qFormat="1"/>
+    <w:lsdException w:name="Emphasis" w:uiPriority="20" w:qFormat="1"/>
+    <w:lsdException w:name="Document Map" w:semiHidden="1" w:unhideWhenUsed="1"/>
+    <w:lsdException w:name="Plain Text" w:semiHidden="1" w:unhideWhenUsed="1"/>
+    <w:lsdException w:name="E-mail Signature" w:semiHidden="1" w:unhideWhenUsed="1"/>
+    <w:lsdException w:name="HTML Top of Form" w:semiHidden="1" w:unhideWhenUsed="1"/>
+    <w:lsdException w:name="HTML Bottom of Form" w:semiHidden="1" w:unhideWhenUsed="1"/>
+    <w:lsdException w:name="Normal (Web)" w:semiHidden="1" w:unhideWhenUsed="1"/>
+    <w:lsdException w:name="HTML Acronym" w:semiHidden="1" w:unhideWhenUsed="1"/>
+    <w:lsdException w:name="HTML Address" w:semiHidden="1" w:unhideWhenUsed="1"/>
+    <w:lsdException w:name="HTML Cite" w:semiHidden="1" w:unhideWhenUsed="1"/>
+    <w:lsdException w:name="HTML Code" w:semiHidden="1" w:unhideWhenUsed="1"/>
+    <w:lsdException w:name="HTML Definition" w:semiHidden="1" w:unhideWhenUsed="1"/>
+    <w:lsdException w:name="HTML Keyboard" w:semiHidden="1" w:unhideWhenUsed="1"/>
+    <w:lsdException w:name="HTML Preformatted" w:semiHidden="1" w:unhideWhenUsed="1"/>
+    <w:lsdException w:name="HTML Sample" w:semiHidden="1" w:unhideWhenUsed="1"/>
+    <w:lsdException w:name="HTML Typewriter" w:semiHidden="1" w:unhideWhenUsed="1"/>
+    <w:lsdException w:name="HTML Variable" w:semiHidden="1" w:unhideWhenUsed="1"/>
+    <w:lsdException w:name="Normal Table" w:semiHidden="1" w:unhideWhenUsed="1"/>
+    <w:lsdException w:name="annotation subject" w:semiHidden="1" w:unhideWhenUsed="1"/>
+    <w:lsdException w:name="No List" w:semiHidden="1" w:unhideWhenUsed="1"/>
+    <w:lsdException w:name="Outline List 1" w:semiHidden="1" w:unhideWhenUsed="1"/>
+    <w:lsdException w:name="Outline List 2" w:semiHidden="1" w:unhideWhenUsed="1"/>
+    <w:lsdException w:name="Outline List 3" w:semiHidden="1" w:unhideWhenUsed="1"/>
+    <w:lsdException w:name="Table Simple 1" w:semiHidden="1" w:unhideWhenUsed="1"/>
+    <w:lsdException w:name="Table Simple 2" w:semiHidden="1" w:unhideWhenUsed="1"/>
+    <w:lsdException w:name="Table Simple 3" w:semiHidden="1" w:unhideWhenUsed="1"/>
+    <w:lsdException w:name="Table Classic 1" w:semiHidden="1" w:unhideWhenUsed="1"/>
+    <w:lsdException w:name="Table Classic 2" w:semiHidden="1" w:unhideWhenUsed="1"/>
+    <w:lsdException w:name="Table Classic 3" w:semiHidden="1" w:unhideWhenUsed="1"/>
+    <w:lsdException w:name="Table Classic 4" w:semiHidden="1" w:unhideWhenUsed="1"/>
+    <w:lsdException w:name="Table Colorful 1" w:semiHidden="1" w:unhideWhenUsed="1"/>
+    <w:lsdException w:name="Table Colorful 2" w:semiHidden="1" w:unhideWhenUsed="1"/>
+    <w:lsdException w:name="Table Colorful 3" w:semiHidden="1" w:unhideWhenUsed="1"/>
+    <w:lsdException w:name="Table Columns 1" w:semiHidden="1" w:unhideWhenUsed="1"/>
+    <w:lsdException w:name="Table Columns 2" w:semiHidden="1" w:unhideWhenUsed="1"/>
+    <w:lsdException w:name="Table Columns 3" w:semiHidden="1" w:unhideWhenUsed="1"/>
+    <w:lsdException w:name="Table Columns 4" w:semiHidden="1" w:unhideWhenUsed="1"/>
+    <w:lsdException w:name="Table Columns 5" w:semiHidden="1" w:unhideWhenUsed="1"/>
+    <w:lsdException w:name="Table Grid 1" w:semiHidden="1" w:unhideWhenUsed="1"/>
+    <w:lsdException w:name="Table Grid 2" w:semiHidden="1" w:unhideWhenUsed="1"/>
+    <w:lsdException w:name="Table Grid 3" w:semiHidden="1" w:unhideWhenUsed="1"/>
+    <w:lsdException w:name="Table Grid 4" w:semiHidden="1" w:unhideWhenUsed="1"/>
+    <w:lsdException w:name="Table Grid 5" w:semiHidden="1" w:unhideWhenUsed="1"/>
+    <w:lsdException w:name="Table Grid 6" w:semiHidden="1" w:unhideWhenUsed="1"/>
+    <w:lsdException w:name="Table Grid 7" w:semiHidden="1" w:unhideWhenUsed="1"/>
+    <w:lsdException w:name="Table Grid 8" w:semiHidden="1" w:unhideWhenUsed="1"/>
+    <w:lsdException w:name="Table List 1" w:semiHidden="1" w:unhideWhenUsed="1"/>
+    <w:lsdException w:name="Table List 2" w:semiHidden="1" w:unhideWhenUsed="1"/>
+    <w:lsdException w:name="Table List 3" w:semiHidden="1" w:unhideWhenUsed="1"/>
+    <w:lsdException w:name="Table List 4" w:semiHidden="1" w:unhideWhenUsed="1"/>
+    <w:lsdException w:name="Table List 5" w:semiHidden="1" w:unhideWhenUsed="1"/>
+    <w:lsdException w:name="Table List 6" w:semiHidden="1" w:unhideWhenUsed="1"/>
+    <w:lsdException w:name="Table List 7" w:semiHidden="1" w:unhideWhenUsed="1"/>
+    <w:lsdException w:name="Table List 8" w:semiHidden="1" w:unhideWhenUsed="1"/>
+    <w:lsdException w:name="Table 3D effects 1" w:semiHidden="1" w:unhideWhenUsed="1"/>
+    <w:lsdException w:name="Table 3D effects 2" w:semiHidden="1" w:unhideWhenUsed="1"/>
+    <w:lsdException w:name="Table 3D effects 3" w:semiHidden="1" w:unhideWhenUsed="1"/>
+    <w:lsdException w:name="Table Contemporary" w:semiHidden="1" w:unhideWhenUsed="1"/>
+    <w:lsdException w:name="Table Elegant" w:semiHidden="1" w:unhideWhenUsed="1"/>
+    <w:lsdException w:name="Table Professional" w:semiHidden="1" w:unhideWhenUsed="1"/>
+    <w:lsdException w:name="Table Subtle 1" w:semiHidden="1" w:unhideWhenUsed="1"/>
+    <w:lsdException w:name="Table Subtle 2" w:semiHidden="1" w:unhideWhenUsed="1"/>
+    <w:lsdException w:name="Table Web 1" w:semiHidden="1" w:unhideWhenUsed="1"/>
+    <w:lsdException w:name="Table Web 2" w:semiHidden="1" w:unhideWhenUsed="1"/>
+    <w:lsdException w:name="Table Web 3" w:semiHidden="1" w:unhideWhenUsed="1"/>
+    <w:lsdException w:name="Balloon Text" w:semiHidden="1" w:unhideWhenUsed="1"/>
+    <w:lsdException w:name="Table Grid" w:semiHidden="1" w:uiPriority="59" w:unhideWhenUsed="1"/>
+    <w:lsdException w:name="Table Theme" w:semiHidden="1" w:unhideWhenUsed="1"/>
+    <w:lsdException w:name="Placeholder Text" w:semiHidden="1"/>
+    <w:lsdException w:name="No Spacing" w:uiPriority="1" w:qFormat="1"/>
+    <w:lsdException w:name="Light Shading" w:uiPriority="60"/>
+    <w:lsdException w:name="Light List" w:uiPriority="61"/>
+    <w:lsdException w:name="Light Grid" w:uiPriority="62"/>
+    <w:lsdException w:name="Medium Shading 1" w:uiPriority="63"/>
+    <w:lsdException w:name="Medium Shading 2" w:uiPriority="64"/>
+    <w:lsdException w:name="Medium List 1" w:uiPriority="65"/>
+    <w:lsdException w:name="Medium List 2" w:uiPriority="66"/>
+    <w:lsdException w:name="Medium Grid 1" w:uiPriority="67"/>
+    <w:lsdException w:name="Medium Grid 2" w:uiPriority="68"/>
+    <w:lsdException w:name="Medium Grid 3" w:uiPriority="69"/>
+    <w:lsdException w:name="Dark List" w:uiPriority="70"/>
+    <w:lsdException w:name="Colorful Shading" w:uiPriority="71"/>
+    <w:lsdException w:name="Colorful List" w:uiPriority="72"/>
+    <w:lsdException w:name="Colorful Grid" w:uiPriority="73"/>
+    <w:lsdException w:name="Light Shading Accent 1" w:uiPriority="60"/>
+    <w:lsdException w:name="Light List Accent 1" w:uiPriority="61"/>
+    <w:lsdException w:name="Light Grid Accent 1" w:uiPriority="62"/>
+    <w:lsdException w:name="Medium Shading 1 Accent 1" w:uiPriority="63"/>
+    <w:lsdException w:name="Medium Shading 2 Accent 1" w:uiPriority="64"/>
+    <w:lsdException w:name="Medium List 1 Accent 1" w:uiPriority="65"/>
+    <w:lsdException w:name="Revision" w:semiHidden="1"/>
+    <w:lsdException w:name="List Paragraph" w:uiPriority="34" w:qFormat="1"/>
+    <w:lsdException w:name="Quote" w:uiPriority="29" w:qFormat="1"/>
+    <w:lsdException w:name="Intense Quote" w:uiPriority="30" w:qFormat="1"/>
+    <w:lsdException w:name="Medium List 2 Accent 1" w:uiPriority="66"/>
+    <w:lsdException w:name="Medium Grid 1 Accent 1" w:uiPriority="67"/>
+    <w:lsdException w:name="Medium Grid 2 Accent 1" w:uiPriority="68"/>
+    <w:lsdException w:name="Medium Grid 3 Accent 1" w:uiPriority="69"/>
+    <w:lsdException w:name="Dark List Accent 1" w:uiPriority="70"/>
+    <w:lsdException w:name="Colorful Shading Accent 1" w:uiPriority="71"/>
+    <w:lsdException w:name="Colorful List Accent 1" w:uiPriority="72"/>
+    <w:lsdException w:name="Colorful Grid Accent 1" w:uiPriority="73"/>
+    <w:lsdException w:name="Light Shading Accent 2" w:uiPriority="60"/>
+    <w:lsdException w:name="Light List Accent 2" w:uiPriority="61"/>
+    <w:lsdException w:name="Light Grid Accent 2" w:uiPriority="62"/>
+    <w:lsdException w:name="Medium Shading 1 Accent 2" w:uiPriority="63"/>
+    <w:lsdException w:name="Medium Shading 2 Accent 2" w:uiPriority="64"/>
+    <w:lsdException w:name="Medium List 1 Accent 2" w:uiPriority="65"/>
+    <w:lsdException w:name="Medium List 2 Accent 2" w:uiPriority="66"/>
+    <w:lsdException w:name="Medium Grid 1 Accent 2" w:uiPriority="67"/>
+    <w:lsdException w:name="Medium Grid 2 Accent 2" w:uiPriority="68"/>
+    <w:lsdException w:name="Medium Grid 3 Accent 2" w:uiPriority="69"/>
+    <w:lsdException w:name="Dark List Accent 2" w:uiPriority="70"/>
+    <w:lsdException w:name="Colorful Shading Accent 2" w:uiPriority="71"/>
+    <w:lsdException w:name="Colorful List Accent 2" w:uiPriority="72"/>
+    <w:lsdException w:name="Colorful Grid Accent 2" w:uiPriority="73"/>
+    <w:lsdException w:name="Light Shading Accent 3" w:uiPriority="60"/>
+    <w:lsdException w:name="Light List Accent 3" w:uiPriority="61"/>
+    <w:lsdException w:name="Light Grid Accent 3" w:uiPriority="62"/>
+    <w:lsdException w:name="Medium Shading 1 Accent 3" w:uiPriority="63"/>
+    <w:lsdException w:name="Medium Shading 2 Accent 3" w:uiPriority="64"/>
+    <w:lsdException w:name="Medium List 1 Accent 3" w:uiPriority="65"/>
+    <w:lsdException w:name="Medium List 2 Accent 3" w:uiPriority="66"/>
+    <w:lsdException w:name="Medium Grid 1 Accent 3" w:uiPriority="67"/>
+    <w:lsdException w:name="Medium Grid 2 Accent 3" w:uiPriority="68"/>
+    <w:lsdException w:name="Medium Grid 3 Accent 3" w:uiPriority="69"/>
+    <w:lsdException w:name="Dark List Accent 3" w:uiPriority="70"/>
+    <w:lsdException w:name="Colorful Shading Accent 3" w:uiPriority="71"/>
+    <w:lsdException w:name="Colorful List Accent 3" w:uiPriority="72"/>
+    <w:lsdException w:name="Colorful Grid Accent 3" w:uiPriority="73"/>
+    <w:lsdException w:name="Light Shading Accent 4" w:uiPriority="60"/>
+    <w:lsdException w:name="Light List Accent 4" w:uiPriority="61"/>
+    <w:lsdException w:name="Light Grid Accent 4" w:uiPriority="62"/>
+    <w:lsdException w:name="Medium Shading 1 Accent 4" w:uiPriority="63"/>
+    <w:lsdException w:name="Medium Shading 2 Accent 4" w:uiPriority="64"/>
+    <w:lsdException w:name="Medium List 1 Accent 4" w:uiPriority="65"/>
+    <w:lsdException w:name="Medium List 2 Accent 4" w:uiPriority="66"/>
+    <w:lsdException w:name="Medium Grid 1 Accent 4" w:uiPriority="67"/>
+    <w:lsdException w:name="Medium Grid 2 Accent 4" w:uiPriority="68"/>
+    <w:lsdException w:name="Medium Grid 3 Accent 4" w:uiPriority="69"/>
+    <w:lsdException w:name="Dark List Accent 4" w:uiPriority="70"/>
+    <w:lsdException w:name="Colorful Shading Accent 4" w:uiPriority="71"/>
+    <w:lsdException w:name="Colorful List Accent 4" w:uiPriority="72"/>
+    <w:lsdException w:name="Colorful Grid Accent 4" w:uiPriority="73"/>
+    <w:lsdException w:name="Light Shading Accent 5" w:uiPriority="60"/>
+    <w:lsdException w:name="Light List Accent 5" w:uiPriority="61"/>
+    <w:lsdException w:name="Light Grid Accent 5" w:uiPriority="62"/>
+    <w:lsdException w:name="Medium Shading 1 Accent 5" w:uiPriority="63"/>
+    <w:lsdException w:name="Medium Shading 2 Accent 5" w:uiPriority="64"/>
+    <w:lsdException w:name="Medium List 1 Accent 5" w:uiPriority="65"/>
+    <w:lsdException w:name="Medium List 2 Accent 5" w:uiPriority="66"/>
+    <w:lsdException w:name="Medium Grid 1 Accent 5" w:uiPriority="67"/>
+    <w:lsdException w:name="Medium Grid 2 Accent 5" w:uiPriority="68"/>
+    <w:lsdException w:name="Medium Grid 3 Accent 5" w:uiPriority="69"/>
+    <w:lsdException w:name="Dark List Accent 5" w:uiPriority="70"/>
+    <w:lsdException w:name="Colorful Shading Accent 5" w:uiPriority="71"/>
+    <w:lsdException w:name="Colorful List Accent 5" w:uiPriority="72"/>
+    <w:lsdException w:name="Colorful Grid Accent 5" w:uiPriority="73"/>
+    <w:lsdException w:name="Light Shading Accent 6" w:uiPriority="60"/>
+    <w:lsdException w:name="Light List Accent 6" w:uiPriority="61"/>
+    <w:lsdException w:name="Light Grid Accent 6" w:uiPriority="62"/>
+    <w:lsdException w:name="Medium Shading 1 Accent 6" w:uiPriority="63"/>
+    <w:lsdException w:name="Medium Shading 2 Accent 6" w:uiPriority="64"/>
+    <w:lsdException w:name="Medium List 1 Accent 6" w:uiPriority="65"/>
+    <w:lsdException w:name="Medium List 2 Accent 6" w:uiPriority="66"/>
+    <w:lsdException w:name="Medium Grid 1 Accent 6" w:uiPriority="67"/>
+    <w:lsdException w:name="Medium Grid 2 Accent 6" w:uiPriority="68"/>
+    <w:lsdException w:name="Medium Grid 3 Accent 6" w:uiPriority="69"/>
+    <w:lsdException w:name="Dark List Accent 6" w:uiPriority="70"/>
+    <w:lsdException w:name="Colorful Shading Accent 6" w:uiPriority="71"/>
+    <w:lsdException w:name="Colorful List Accent 6" w:uiPriority="72"/>
+    <w:lsdException w:name="Colorful Grid Accent 6" w:uiPriority="73"/>
+    <w:lsdException w:name="Subtle Emphasis" w:uiPriority="19" w:qFormat="1"/>
+    <w:lsdException w:name="Intense Emphasis" w:uiPriority="21" w:qFormat="1"/>
+    <w:lsdException w:name="Subtle Reference" w:uiPriority="31" w:qFormat="1"/>
+    <w:lsdException w:name="Intense Reference" w:uiPriority="32" w:qFormat="1"/>
+    <w:lsdException w:name="Book Title" w:uiPriority="33" w:qFormat="1"/>
+    <w:lsdException w:name="Bibliography" w:semiHidden="1" w:uiPriority="37" w:unhideWhenUsed="1"/>
+    <w:lsdException w:name="TOC Heading" w:semiHidden="1" w:uiPriority="39" w:unhideWhenUsed="1" w:qFormat="1"/>
+    <w:lsdException w:name="Plain Table 1" w:uiPriority="41"/>
+    <w:lsdException w:name="Plain Table 2" w:uiPriority="42"/>
+    <w:lsdException w:name="Plain Table 3" w:uiPriority="43"/>
+    <w:lsdException w:name="Plain Table 4" w:uiPriority="44"/>
+    <w:lsdException w:name="Plain Table 5" w:uiPriority="45"/>
+    <w:lsdException w:name="Grid Table Light" w:uiPriority="40"/>
+    <w:lsdException w:name="Grid Table 1 Light" w:uiPriority="46"/>
+    <w:lsdException w:name="Grid Table 2" w:uiPriority="47"/>
+    <w:lsdException w:name="Grid Table 3" w:uiPriority="48"/>
+    <w:lsdException w:name="Grid Table 4" w:uiPriority="49"/>
+    <w:lsdException w:name="Grid Table 5 Dark" w:uiPriority="50"/>
+    <w:lsdException w:name="Grid Table 6 Colorful" w:uiPriority="51"/>
+    <w:lsdException w:name="Grid Table 7 Colorful" w:uiPriority="52"/>
+    <w:lsdException w:name="Grid Table 1 Light Accent 1" w:uiPriority="46"/>
+    <w:lsdException w:name="Grid Table 2 Accent 1" w:uiPriority="47"/>
+    <w:lsdException w:name="Grid Table 3 Accent 1" w:uiPriority="48"/>
+    <w:lsdException w:name="Grid Table 4 Accent 1" w:uiPriority="49"/>
+    <w:lsdException w:name="Grid Table 5 Dark Accent 1" w:uiPriority="50"/>
+    <w:lsdException w:name="Grid Table 6 Colorful Accent 1" w:uiPriority="51"/>
+    <w:lsdException w:name="Grid Table 7 Colorful Accent 1" w:uiPriority="52"/>
+    <w:lsdException w:name="Grid Table 1 Light Accent 2" w:uiPriority="46"/>
+    <w:lsdException w:name="Grid Table 2 Accent 2" w:uiPriority="47"/>
+    <w:lsdException w:name="Grid Table 3 Accent 2" w:uiPriority="48"/>
+    <w:lsdException w:name="Grid Table 4 Accent 2" w:uiPriority="49"/>
+    <w:lsdException w:name="Grid Table 5 Dark Accent 2" w:uiPriority="50"/>
+    <w:lsdException w:name="Grid Table 6 Colorful Accent 2" w:uiPriority="51"/>
+    <w:lsdException w:name="Grid Table 7 Colorful Accent 2" w:uiPriority="52"/>
+    <w:lsdException w:name="Grid Table 1 Light Accent 3" w:uiPriority="46"/>
+    <w:lsdException w:name="Grid Table 2 Accent 3" w:uiPriority="47"/>
+    <w:lsdException w:name="Grid Table 3 Accent 3" w:uiPriority="48"/>
+    <w:lsdException w:name="Grid Table 4 Accent 3" w:uiPriority="49"/>
+    <w:lsdException w:name="Grid Table 5 Dark Accent 3" w:uiPriority="50"/>
+    <w:lsdException w:name="Grid Table 6 Colorful Accent 3" w:uiPriority="51"/>
+    <w:lsdException w:name="Grid Table 7 Colorful Accent 3" w:uiPriority="52"/>
+    <w:lsdException w:name="Grid Table 1 Light Accent 4" w:uiPriority="46"/>
+    <w:lsdException w:name="Grid Table 2 Accent 4" w:uiPriority="47"/>
+    <w:lsdException w:name="Grid Table 3 Accent 4" w:uiPriority="48"/>
+    <w:lsdException w:name="Grid Table 4 Accent 4" w:uiPriority="49"/>
+    <w:lsdException w:name="Grid Table 5 Dark Accent 4" w:uiPriority="50"/>
+    <w:lsdException w:name="Grid Table 6 Colorful Accent 4" w:uiPriority="51"/>
+    <w:lsdException w:name="Grid Table 7 Colorful Accent 4" w:uiPriority="52"/>
+    <w:lsdException w:name="Grid Table 1 Light Accent 5" w:uiPriority="46"/>
+    <w:lsdException w:name="Grid Table 2 Accent 5" w:uiPriority="47"/>
+    <w:lsdException w:name="Grid Table 3 Accent 5" w:uiPriority="48"/>
+    <w:lsdException w:name="Grid Table 4 Accent 5" w:uiPriority="49"/>
+    <w:lsdException w:name="Grid Table 5 Dark Accent 5" w:uiPriority="50"/>
+    <w:lsdException w:name="Grid Table 6 Colorful Accent 5" w:uiPriority="51"/>
+    <w:lsdException w:name="Grid Table 7 Colorful Accent 5" w:uiPriority="52"/>
+    <w:lsdException w:name="Grid Table 1 Light Accent 6" w:uiPriority="46"/>
+    <w:lsdException w:name="Grid Table 2 Accent 6" w:uiPriority="47"/>
+    <w:lsdException w:name="Grid Table 3 Accent 6" w:uiPriority="48"/>
+    <w:lsdException w:name="Grid Table 4 Accent 6" w:uiPriority="49"/>
+    <w:lsdException w:name="Grid Table 5 Dark Accent 6" w:uiPriority="50"/>
+    <w:lsdException w:name="Grid Table 6 Colorful Accent 6" w:uiPriority="51"/>
+    <w:lsdException w:name="Grid Table 7 Colorful Accent 6" w:uiPriority="52"/>
+    <w:lsdException w:name="List Table 1 Light" w:uiPriority="46"/>
+    <w:lsdException w:name="List Table 2" w:uiPriority="47"/>
+    <w:lsdException w:name="List Table 3" w:uiPriority="48"/>
+    <w:lsdException w:name="List Table 4" w:uiPriority="49"/>
+    <w:lsdException w:name="List Table 5 Dark" w:uiPriority="50"/>
+    <w:lsdException w:name="List Table 6 Colorful" w:uiPriority="51"/>
+    <w:lsdException w:name="List Table 7 Colorful" w:uiPriority="52"/>
+    <w:lsdException w:name="List Table 1 Light Accent 1" w:uiPriority="46"/>
+    <w:lsdException w:name="List Table 2 Accent 1" w:uiPriority="47"/>
+    <w:lsdException w:name="List Table 3 Accent 1" w:uiPriority="48"/>
+    <w:lsdException w:name="List Table 4 Accent 1" w:uiPriority="49"/>
+    <w:lsdException w:name="List Table 5 Dark Accent 1" w:uiPriority="50"/>
+    <w:lsdException w:name="List Table 6 Colorful Accent 1" w:uiPriority="51"/>
+    <w:lsdException w:name="List Table 7 Colorful Accent 1" w:uiPriority="52"/>
+    <w:lsdException w:name="List Table 1 Light Accent 2" w:uiPriority="46"/>
+    <w:lsdException w:name="List Table 2 Accent 2" w:uiPriority="47"/>
+    <w:lsdException w:name="List Table 3 Accent 2" w:uiPriority="48"/>
+    <w:lsdException w:name="List Table 4 Accent 2" w:uiPriority="49"/>
+    <w:lsdException w:name="List Table 5 Dark Accent 2" w:uiPriority="50"/>
+    <w:lsdException w:name="List Table 6 Colorful Accent 2" w:uiPriority="51"/>
+    <w:lsdException w:name="List Table 7 Colorful Accent 2" w:uiPriority="52"/>
+    <w:lsdException w:name="List Table 1 Light Accent 3" w:uiPriority="46"/>
+    <w:lsdException w:name="List Table 2 Accent 3" w:uiPriority="47"/>
+    <w:lsdException w:name="List Table 3 Accent 3" w:uiPriority="48"/>
+    <w:lsdException w:name="List Table 4 Accent 3" w:uiPriority="49"/>
+    <w:lsdException w:name="List Table 5 Dark Accent 3" w:uiPriority="50"/>
+    <w:lsdException w:name="List Table 6 Colorful Accent 3" w:uiPriority="51"/>
+    <w:lsdException w:name="List Table 7 Colorful Accent 3" w:uiPriority="52"/>
+    <w:lsdException w:name="List Table 1 Light Accent 4" w:uiPriority="46"/>
+    <w:lsdException w:name="List Table 2 Accent 4" w:uiPriority="47"/>
+    <w:lsdException w:name="List Table 3 Accent 4" w:uiPriority="48"/>
+    <w:lsdException w:name="List Table 4 Accent 4" w:uiPriority="49"/>
+    <w:lsdException w:name="List Table 5 Dark Accent 4" w:uiPriority="50"/>
+    <w:lsdException w:name="List Table 6 Colorful Accent 4" w:uiPriority="51"/>
+    <w:lsdException w:name="List Table 7 Colorful Accent 4" w:uiPriority="52"/>
+    <w:lsdException w:name="List Table 1 Light Accent 5" w:uiPriority="46"/>
+    <w:lsdException w:name="List Table 2 Accent 5" w:uiPriority="47"/>
+    <w:lsdException w:name="List Table 3 Accent 5" w:uiPriority="48"/>
+    <w:lsdException w:name="List Table 4 Accent 5" w:uiPriority="49"/>
+    <w:lsdException w:name="List Table 5 Dark Accent 5" w:uiPriority="50"/>
+    <w:lsdException w:name="List Table 6 Colorful Accent 5" w:uiPriority="51"/>
+    <w:lsdException w:name="List Table 7 Colorful Accent 5" w:uiPriority="52"/>
+    <w:lsdException w:name="List Table 1 Light Accent 6" w:uiPriority="46"/>
+    <w:lsdException w:name="List Table 2 Accent 6" w:uiPriority="47"/>
+    <w:lsdException w:name="List Table 3 Accent 6" w:uiPriority="48"/>
+    <w:lsdException w:name="List Table 4 Accent 6" w:uiPriority="49"/>
+    <w:lsdException w:name="List Table 5 Dark Accent 6" w:uiPriority="50"/>
+    <w:lsdException w:name="List Table 6 Colorful Accent 6" w:uiPriority="51"/>
+    <w:lsdException w:name="List Table 7 Colorful Accent 6" w:uiPriority="52"/>
+    <w:lsdException w:name="Mention" w:semiHidden="1" w:unhideWhenUsed="1"/>
+    <w:lsdException w:name="Smart Hyperlink" w:semiHidden="1" w:unhideWhenUsed="1"/>
+    <w:lsdException w:name="Hashtag" w:semiHidden="1" w:unhideWhenUsed="1"/>
+    <w:lsdException w:name="Unresolved Mention" w:semiHidden="1" w:unhideWhenUsed="1"/>
+    <w:lsdException w:name="Smart Link" w:semiHidden="1" w:unhideWhenUsed="1"/>
   </w:latentStyles>
   <w:style w:type="paragraph" w:default="1" w:styleId="Normal">
     <w:name w:val="Normal"/>
@@ -5235,7 +4390,6 @@
     <w:uiPriority w:val="99"/>
     <w:semiHidden/>
     <w:unhideWhenUsed/>
-    <w:qFormat/>
     <w:tblPr>
       <w:tblInd w:w="0" w:type="dxa"/>
       <w:tblCellMar>
@@ -5261,7 +4415,6 @@
       <w:spacing w:after="0" w:line="240" w:lineRule="auto"/>
     </w:pPr>
     <w:tblPr>
-      <w:tblInd w:w="0" w:type="dxa"/>
       <w:tblBorders>
         <w:top w:val="single" w:sz="4" w:space="0" w:color="auto"/>
         <w:left w:val="single" w:sz="4" w:space="0" w:color="auto"/>
@@ -5270,12 +4423,6 @@
         <w:insideH w:val="single" w:sz="4" w:space="0" w:color="auto"/>
         <w:insideV w:val="single" w:sz="4" w:space="0" w:color="auto"/>
       </w:tblBorders>
-      <w:tblCellMar>
-        <w:top w:w="0" w:type="dxa"/>
-        <w:left w:w="108" w:type="dxa"/>
-        <w:bottom w:w="0" w:type="dxa"/>
-        <w:right w:w="108" w:type="dxa"/>
-      </w:tblCellMar>
     </w:tblPr>
   </w:style>
   <w:style w:type="paragraph" w:styleId="BalloonText">

</xml_diff>